<commit_message>
Report and task 3 png fle request telnet
</commit_message>
<xml_diff>
--- a/Report - laboration 2.docx
+++ b/Report - laboration 2.docx
@@ -81,7 +81,7 @@
           <w:sz w:val="60"/>
           <w:szCs w:val="60"/>
         </w:rPr>
-        <w:t xml:space="preserve">UDP and TCP </w:t>
+        <w:t>Web Server</w:t>
       </w:r>
     </w:p>
     <w:p>
@@ -99,7 +99,7 @@
           <w:sz w:val="36"/>
           <w:szCs w:val="36"/>
         </w:rPr>
-        <w:t>Laboration 1</w:t>
+        <w:t>Laboration 2</w:t>
       </w:r>
     </w:p>
     <w:p>
@@ -298,23 +298,1891 @@
     </w:p>
     <w:p>
       <w:pPr>
-        <w:pStyle w:val="BodyText"/>
-        <w:rPr>
-          <w:lang w:val="en-US"/>
-        </w:rPr>
-      </w:pPr>
+        <w:pStyle w:val="Heading1"/>
+        <w:rPr>
+          <w:lang w:val="en-US"/>
+        </w:rPr>
+      </w:pPr>
+      <w:r>
+        <w:rPr>
+          <w:lang w:val="en-US"/>
+        </w:rPr>
+        <w:lastRenderedPageBreak/>
+        <w:t xml:space="preserve"> </w:t>
+      </w:r>
+      <w:r>
+        <w:rPr>
+          <w:lang w:val="en-US"/>
+        </w:rPr>
+        <w:t xml:space="preserve">Introduction </w:t>
+      </w:r>
+    </w:p>
+    <w:p>
+      <w:pPr>
+        <w:pStyle w:val="BodyText"/>
+        <w:rPr>
+          <w:lang w:val="en-US"/>
+        </w:rPr>
+      </w:pPr>
+      <w:r>
+        <w:rPr>
+          <w:lang w:val="en-US"/>
+        </w:rPr>
+        <w:t xml:space="preserve">The report will be containing the task for </w:t>
+      </w:r>
+      <w:proofErr w:type="spellStart"/>
+      <w:r>
+        <w:rPr>
+          <w:lang w:val="en-US"/>
+        </w:rPr>
+        <w:t>laboration</w:t>
+      </w:r>
+      <w:proofErr w:type="spellEnd"/>
+      <w:r>
+        <w:rPr>
+          <w:lang w:val="en-US"/>
+        </w:rPr>
+        <w:t xml:space="preserve"> 2. </w:t>
+      </w:r>
+      <w:proofErr w:type="spellStart"/>
+      <w:r>
+        <w:rPr>
+          <w:lang w:val="en-US"/>
+        </w:rPr>
+        <w:t>Laboration</w:t>
+      </w:r>
+      <w:proofErr w:type="spellEnd"/>
+      <w:r>
+        <w:rPr>
+          <w:lang w:val="en-US"/>
+        </w:rPr>
+        <w:t xml:space="preserve"> 2 goes through the process of creating a web server. In order to do this it is </w:t>
+      </w:r>
+      <w:proofErr w:type="spellStart"/>
+      <w:r>
+        <w:rPr>
+          <w:lang w:val="en-US"/>
+        </w:rPr>
+        <w:t>nessecary</w:t>
+      </w:r>
+      <w:proofErr w:type="spellEnd"/>
+      <w:r>
+        <w:rPr>
+          <w:lang w:val="en-US"/>
+        </w:rPr>
+        <w:t xml:space="preserve"> to understand the HTTP protocol and how it works. There is no startup code for this </w:t>
+      </w:r>
+      <w:proofErr w:type="spellStart"/>
+      <w:r>
+        <w:rPr>
+          <w:lang w:val="en-US"/>
+        </w:rPr>
+        <w:t>laboration</w:t>
+      </w:r>
+      <w:proofErr w:type="spellEnd"/>
+      <w:r>
+        <w:rPr>
+          <w:lang w:val="en-US"/>
+        </w:rPr>
+        <w:t xml:space="preserve"> all code is built from scratch</w:t>
+      </w:r>
+      <w:r>
+        <w:rPr>
+          <w:lang w:val="en-US"/>
+        </w:rPr>
+        <w:t xml:space="preserve"> using TCP server code from the previous </w:t>
+      </w:r>
+      <w:proofErr w:type="spellStart"/>
+      <w:proofErr w:type="gramStart"/>
+      <w:r>
+        <w:rPr>
+          <w:lang w:val="en-US"/>
+        </w:rPr>
+        <w:t>laboration</w:t>
+      </w:r>
+      <w:proofErr w:type="spellEnd"/>
+      <w:r>
+        <w:rPr>
+          <w:lang w:val="en-US"/>
+        </w:rPr>
+        <w:t xml:space="preserve"> </w:t>
+      </w:r>
+      <w:r>
+        <w:rPr>
+          <w:lang w:val="en-US"/>
+        </w:rPr>
+        <w:t>.</w:t>
+      </w:r>
+      <w:proofErr w:type="gramEnd"/>
+      <w:r>
+        <w:rPr>
+          <w:lang w:val="en-US"/>
+        </w:rPr>
+        <w:t xml:space="preserve"> The purpose of this </w:t>
+      </w:r>
+      <w:proofErr w:type="spellStart"/>
+      <w:r>
+        <w:rPr>
+          <w:lang w:val="en-US"/>
+        </w:rPr>
+        <w:t>laboration</w:t>
+      </w:r>
+      <w:proofErr w:type="spellEnd"/>
+      <w:r>
+        <w:rPr>
+          <w:lang w:val="en-US"/>
+        </w:rPr>
+        <w:t xml:space="preserve"> is understand how </w:t>
+      </w:r>
+      <w:proofErr w:type="gramStart"/>
+      <w:r>
+        <w:rPr>
+          <w:lang w:val="en-US"/>
+        </w:rPr>
+        <w:t>the a</w:t>
+      </w:r>
+      <w:proofErr w:type="gramEnd"/>
+      <w:r>
+        <w:rPr>
+          <w:lang w:val="en-US"/>
+        </w:rPr>
+        <w:t xml:space="preserve"> web server works through HTTP in requesting and responding. In this </w:t>
+      </w:r>
+      <w:proofErr w:type="spellStart"/>
+      <w:r>
+        <w:rPr>
+          <w:lang w:val="en-US"/>
+        </w:rPr>
+        <w:t>laboration</w:t>
+      </w:r>
+      <w:proofErr w:type="spellEnd"/>
+      <w:r>
+        <w:rPr>
+          <w:lang w:val="en-US"/>
+        </w:rPr>
+        <w:t xml:space="preserve"> there is also </w:t>
+      </w:r>
+      <w:proofErr w:type="gramStart"/>
+      <w:r>
+        <w:rPr>
+          <w:lang w:val="en-US"/>
+        </w:rPr>
+        <w:t>a collaboration</w:t>
+      </w:r>
+      <w:proofErr w:type="gramEnd"/>
+      <w:r>
+        <w:rPr>
+          <w:lang w:val="en-US"/>
+        </w:rPr>
+        <w:t xml:space="preserve"> in pairs.</w:t>
+      </w:r>
+    </w:p>
+    <w:p>
+      <w:pPr>
+        <w:pStyle w:val="BodyText"/>
+        <w:rPr>
+          <w:lang w:val="en-US"/>
+        </w:rPr>
+      </w:pPr>
+    </w:p>
+    <w:p>
+      <w:pPr>
+        <w:pStyle w:val="Heading1"/>
+        <w:rPr>
+          <w:lang w:val="en-US"/>
+        </w:rPr>
+      </w:pPr>
+      <w:r>
+        <w:rPr>
+          <w:lang w:val="en-US"/>
+        </w:rPr>
+        <w:t>Partner Participation</w:t>
+      </w:r>
+    </w:p>
+    <w:p>
+      <w:pPr>
+        <w:pStyle w:val="BodyText"/>
+        <w:rPr>
+          <w:lang w:val="en-US"/>
+        </w:rPr>
+      </w:pPr>
+      <w:r>
+        <w:rPr>
+          <w:lang w:val="en-US"/>
+        </w:rPr>
+        <w:t xml:space="preserve">In this section the participated work will be shown in percentage in relation to the time spend in this </w:t>
+      </w:r>
+      <w:proofErr w:type="spellStart"/>
+      <w:r>
+        <w:rPr>
+          <w:lang w:val="en-US"/>
+        </w:rPr>
+        <w:t>laboration</w:t>
+      </w:r>
+      <w:proofErr w:type="spellEnd"/>
+      <w:r>
+        <w:rPr>
+          <w:lang w:val="en-US"/>
+        </w:rPr>
+        <w:t xml:space="preserve">. </w:t>
+      </w:r>
+    </w:p>
+    <w:p>
+      <w:pPr>
+        <w:pStyle w:val="BodyText"/>
+        <w:rPr>
+          <w:lang w:val="en-US"/>
+        </w:rPr>
+      </w:pPr>
+    </w:p>
+    <w:p>
+      <w:pPr>
+        <w:pStyle w:val="BodyText"/>
+        <w:rPr>
+          <w:lang w:val="en-US"/>
+        </w:rPr>
+      </w:pPr>
+      <w:r>
+        <w:rPr>
+          <w:lang w:val="en-US"/>
+        </w:rPr>
+        <w:t>People involved</w:t>
+      </w:r>
+      <w:r>
+        <w:rPr>
+          <w:lang w:val="en-US"/>
+        </w:rPr>
+        <w:t xml:space="preserve"> in this work</w:t>
+      </w:r>
+      <w:r>
+        <w:rPr>
+          <w:lang w:val="en-US"/>
+        </w:rPr>
+        <w:t>:</w:t>
+      </w:r>
+    </w:p>
+    <w:p>
+      <w:pPr>
+        <w:pStyle w:val="BodyText"/>
+        <w:numPr>
+          <w:ilvl w:val="0"/>
+          <w:numId w:val="32"/>
+        </w:numPr>
+        <w:rPr>
+          <w:lang w:val="en-US"/>
+        </w:rPr>
+      </w:pPr>
+      <w:proofErr w:type="spellStart"/>
+      <w:r>
+        <w:rPr>
+          <w:lang w:val="en-US"/>
+        </w:rPr>
+        <w:t>Christofer</w:t>
+      </w:r>
+      <w:proofErr w:type="spellEnd"/>
+      <w:r>
+        <w:rPr>
+          <w:lang w:val="en-US"/>
+        </w:rPr>
+        <w:t xml:space="preserve"> Nguyen – 60%</w:t>
+      </w:r>
+    </w:p>
+    <w:p>
+      <w:pPr>
+        <w:pStyle w:val="BodyText"/>
+        <w:numPr>
+          <w:ilvl w:val="0"/>
+          <w:numId w:val="32"/>
+        </w:numPr>
+        <w:rPr>
+          <w:lang w:val="en-US"/>
+        </w:rPr>
+      </w:pPr>
+      <w:r>
+        <w:rPr>
+          <w:lang w:val="en-US"/>
+        </w:rPr>
+        <w:t xml:space="preserve">Jonathan </w:t>
+      </w:r>
+      <w:proofErr w:type="spellStart"/>
+      <w:r>
+        <w:rPr>
+          <w:lang w:val="en-US"/>
+        </w:rPr>
+        <w:t>Walkden</w:t>
+      </w:r>
+      <w:proofErr w:type="spellEnd"/>
+      <w:r>
+        <w:rPr>
+          <w:lang w:val="en-US"/>
+        </w:rPr>
+        <w:t xml:space="preserve"> – </w:t>
+      </w:r>
       <w:bookmarkStart w:id="0" w:name="_GoBack"/>
       <w:bookmarkEnd w:id="0"/>
       <w:r>
         <w:rPr>
           <w:lang w:val="en-US"/>
         </w:rPr>
+        <w:t>40 %</w:t>
+      </w:r>
+    </w:p>
+    <w:p>
+      <w:pPr>
+        <w:pStyle w:val="BodyText"/>
+        <w:rPr>
+          <w:lang w:val="en-US"/>
+        </w:rPr>
+      </w:pPr>
+    </w:p>
+    <w:p>
+      <w:pPr>
+        <w:pStyle w:val="Heading1"/>
+        <w:rPr>
+          <w:lang w:val="en-US"/>
+        </w:rPr>
+      </w:pPr>
+      <w:r>
+        <w:rPr>
+          <w:lang w:val="en-US"/>
+        </w:rPr>
+        <w:t>Assignment Task</w:t>
+      </w:r>
+    </w:p>
+    <w:p>
+      <w:pPr>
+        <w:pStyle w:val="BodyText"/>
+        <w:rPr>
+          <w:lang w:val="en-US"/>
+        </w:rPr>
+      </w:pPr>
+      <w:r>
+        <w:rPr>
+          <w:lang w:val="en-US"/>
+        </w:rPr>
+        <w:t>In this section there will be a short presentation of the task and its solution. The solutions are described and illustrate through a set of pictures from the actual compilation.</w:t>
+      </w:r>
+    </w:p>
+    <w:p>
+      <w:pPr>
+        <w:pStyle w:val="BodyText"/>
+        <w:rPr>
+          <w:lang w:val="en-US"/>
+        </w:rPr>
+      </w:pPr>
+    </w:p>
+    <w:p>
+      <w:pPr>
+        <w:pStyle w:val="BodyText"/>
+        <w:rPr>
+          <w:lang w:val="en-US"/>
+        </w:rPr>
+      </w:pPr>
+      <w:r>
+        <w:rPr>
+          <w:lang w:val="en-US"/>
+        </w:rPr>
+        <w:t xml:space="preserve">Tools used in this </w:t>
+      </w:r>
+      <w:proofErr w:type="spellStart"/>
+      <w:r>
+        <w:rPr>
+          <w:lang w:val="en-US"/>
+        </w:rPr>
+        <w:t>laboration</w:t>
+      </w:r>
+      <w:proofErr w:type="spellEnd"/>
+      <w:r>
+        <w:rPr>
+          <w:lang w:val="en-US"/>
+        </w:rPr>
+        <w:t xml:space="preserve"> are the following:</w:t>
+      </w:r>
+    </w:p>
+    <w:p>
+      <w:pPr>
+        <w:pStyle w:val="BodyText"/>
+        <w:rPr>
+          <w:lang w:val="en-US"/>
+        </w:rPr>
+      </w:pPr>
+    </w:p>
+    <w:p>
+      <w:pPr>
+        <w:pStyle w:val="BodyText"/>
+        <w:numPr>
+          <w:ilvl w:val="0"/>
+          <w:numId w:val="31"/>
+        </w:numPr>
+        <w:rPr>
+          <w:lang w:val="en-US"/>
+        </w:rPr>
+      </w:pPr>
+      <w:r>
+        <w:rPr>
+          <w:lang w:val="en-US"/>
+        </w:rPr>
+        <w:t>Eclipse to simulate the server</w:t>
+      </w:r>
+    </w:p>
+    <w:p>
+      <w:pPr>
+        <w:pStyle w:val="BodyText"/>
+        <w:numPr>
+          <w:ilvl w:val="0"/>
+          <w:numId w:val="31"/>
+        </w:numPr>
+        <w:rPr>
+          <w:lang w:val="en-US"/>
+        </w:rPr>
+      </w:pPr>
+      <w:r>
+        <w:rPr>
+          <w:lang w:val="en-US"/>
+        </w:rPr>
+        <w:t>Putty to simulate a telnet client</w:t>
+      </w:r>
+    </w:p>
+    <w:p>
+      <w:pPr>
+        <w:pStyle w:val="BodyText"/>
+        <w:rPr>
+          <w:lang w:val="en-US"/>
+        </w:rPr>
+      </w:pPr>
+    </w:p>
+    <w:p>
+      <w:pPr>
+        <w:pStyle w:val="Heading2"/>
+        <w:rPr>
+          <w:lang w:val="en-US"/>
+        </w:rPr>
+      </w:pPr>
+      <w:r>
+        <w:rPr>
+          <w:lang w:val="en-US"/>
+        </w:rPr>
+        <w:t>Task 1</w:t>
+      </w:r>
+    </w:p>
+    <w:p>
+      <w:pPr>
+        <w:pStyle w:val="BodyText"/>
+        <w:rPr>
+          <w:lang w:val="en-US"/>
+        </w:rPr>
+      </w:pPr>
+      <w:r>
+        <w:rPr>
+          <w:lang w:val="en-US"/>
+        </w:rPr>
+        <w:t>In this task we are to set up a web server using HTTP protocol.</w:t>
+      </w:r>
+      <w:r>
+        <w:rPr>
+          <w:lang w:val="en-US"/>
+        </w:rPr>
+        <w:t xml:space="preserve"> The server will be serving html and </w:t>
+      </w:r>
+      <w:proofErr w:type="spellStart"/>
+      <w:r>
+        <w:rPr>
+          <w:lang w:val="en-US"/>
+        </w:rPr>
+        <w:t>png</w:t>
+      </w:r>
+      <w:proofErr w:type="spellEnd"/>
+      <w:r>
+        <w:rPr>
+          <w:lang w:val="en-US"/>
+        </w:rPr>
+        <w:t xml:space="preserve"> files. There </w:t>
+      </w:r>
+      <w:proofErr w:type="gramStart"/>
+      <w:r>
+        <w:rPr>
+          <w:lang w:val="en-US"/>
+        </w:rPr>
+        <w:t>is no third party libraries</w:t>
+      </w:r>
+      <w:proofErr w:type="gramEnd"/>
+      <w:r>
+        <w:rPr>
+          <w:lang w:val="en-US"/>
+        </w:rPr>
+        <w:t xml:space="preserve"> or inbuilt java classes containing HTTP protocols. The server is instead simulating a HTTP protocol by applying request and responds.  In the first task we are to implement a GET request and respond with correct HTTP format together with headers and body.</w:t>
+      </w:r>
+    </w:p>
+    <w:p>
+      <w:pPr>
+        <w:pStyle w:val="BodyText"/>
+        <w:rPr>
+          <w:lang w:val="en-US"/>
+        </w:rPr>
+      </w:pPr>
+    </w:p>
+    <w:p>
+      <w:pPr>
+        <w:pStyle w:val="BodyText"/>
+        <w:rPr>
+          <w:lang w:val="en-US"/>
+        </w:rPr>
+      </w:pPr>
+      <w:r>
+        <w:rPr>
+          <w:b/>
+          <w:u w:val="single"/>
+          <w:lang w:val="en-US"/>
+        </w:rPr>
+        <w:t>Solution:</w:t>
+      </w:r>
+      <w:r>
+        <w:rPr>
+          <w:lang w:val="en-US"/>
+        </w:rPr>
+        <w:t xml:space="preserve"> </w:t>
+      </w:r>
+    </w:p>
+    <w:p>
+      <w:pPr>
+        <w:pStyle w:val="BodyText"/>
+        <w:rPr>
+          <w:lang w:val="en-US"/>
+        </w:rPr>
+      </w:pPr>
+      <w:r>
+        <w:rPr>
+          <w:lang w:val="en-US"/>
+        </w:rPr>
+        <w:t xml:space="preserve">The following headers are </w:t>
+      </w:r>
+      <w:proofErr w:type="gramStart"/>
+      <w:r>
+        <w:rPr>
+          <w:lang w:val="en-US"/>
+        </w:rPr>
+        <w:t>send</w:t>
+      </w:r>
+      <w:proofErr w:type="gramEnd"/>
+      <w:r>
+        <w:rPr>
+          <w:lang w:val="en-US"/>
+        </w:rPr>
+        <w:t xml:space="preserve"> together with the response:</w:t>
+      </w:r>
+    </w:p>
+    <w:p>
+      <w:pPr>
+        <w:pStyle w:val="BodyText"/>
+        <w:rPr>
+          <w:lang w:val="en-US"/>
+        </w:rPr>
+      </w:pPr>
+    </w:p>
+    <w:p>
+      <w:pPr>
+        <w:pStyle w:val="BodyText"/>
+        <w:numPr>
+          <w:ilvl w:val="0"/>
+          <w:numId w:val="33"/>
+        </w:numPr>
+        <w:rPr>
+          <w:lang w:val="en-US"/>
+        </w:rPr>
+      </w:pPr>
+      <w:r>
+        <w:rPr>
+          <w:lang w:val="en-US"/>
+        </w:rPr>
+        <w:t>Connection – Will indicate to the client if the connection is closed or alive</w:t>
+      </w:r>
+    </w:p>
+    <w:p>
+      <w:pPr>
+        <w:pStyle w:val="BodyText"/>
+        <w:numPr>
+          <w:ilvl w:val="0"/>
+          <w:numId w:val="33"/>
+        </w:numPr>
+        <w:rPr>
+          <w:lang w:val="en-US"/>
+        </w:rPr>
+      </w:pPr>
+      <w:r>
+        <w:rPr>
+          <w:lang w:val="en-US"/>
+        </w:rPr>
+        <w:t>Content – Length – Tells the browser how big the content of the file.</w:t>
+      </w:r>
+    </w:p>
+    <w:p>
+      <w:pPr>
+        <w:pStyle w:val="BodyText"/>
+        <w:numPr>
+          <w:ilvl w:val="0"/>
+          <w:numId w:val="33"/>
+        </w:numPr>
+        <w:rPr>
+          <w:lang w:val="en-US"/>
+        </w:rPr>
+      </w:pPr>
+      <w:r>
+        <w:rPr>
+          <w:lang w:val="en-US"/>
+        </w:rPr>
+        <w:t xml:space="preserve">Content – Type – What type of content </w:t>
+      </w:r>
+    </w:p>
+    <w:p>
+      <w:pPr>
+        <w:pStyle w:val="BodyText"/>
+        <w:numPr>
+          <w:ilvl w:val="0"/>
+          <w:numId w:val="33"/>
+        </w:numPr>
+        <w:rPr>
+          <w:lang w:val="en-US"/>
+        </w:rPr>
+      </w:pPr>
+      <w:r>
+        <w:rPr>
+          <w:lang w:val="en-US"/>
+        </w:rPr>
+        <w:t xml:space="preserve">Server </w:t>
+      </w:r>
+    </w:p>
+    <w:p>
+      <w:pPr>
+        <w:pStyle w:val="BodyText"/>
+        <w:rPr>
+          <w:lang w:val="en-US"/>
+        </w:rPr>
+      </w:pPr>
+    </w:p>
+    <w:p>
+      <w:pPr>
+        <w:pStyle w:val="BodyText"/>
+        <w:rPr>
+          <w:lang w:val="en-US"/>
+        </w:rPr>
+      </w:pPr>
+      <w:r>
+        <w:rPr>
+          <w:noProof/>
+        </w:rPr>
         <w:lastRenderedPageBreak/>
+        <w:drawing>
+          <wp:inline distT="0" distB="0" distL="0" distR="0">
+            <wp:extent cx="5853545" cy="3165764"/>
+            <wp:effectExtent l="0" t="0" r="0" b="0"/>
+            <wp:docPr id="1" name="Picture 1"/>
+            <wp:cNvGraphicFramePr>
+              <a:graphicFrameLocks xmlns:a="http://schemas.openxmlformats.org/drawingml/2006/main" noChangeAspect="1"/>
+            </wp:cNvGraphicFramePr>
+            <a:graphic xmlns:a="http://schemas.openxmlformats.org/drawingml/2006/main">
+              <a:graphicData uri="http://schemas.openxmlformats.org/drawingml/2006/picture">
+                <pic:pic xmlns:pic="http://schemas.openxmlformats.org/drawingml/2006/picture">
+                  <pic:nvPicPr>
+                    <pic:cNvPr id="0" name="Request directory and header, 200 OK.png"/>
+                    <pic:cNvPicPr/>
+                  </pic:nvPicPr>
+                  <pic:blipFill>
+                    <a:blip r:embed="rId13" cstate="print">
+                      <a:extLst>
+                        <a:ext uri="{28A0092B-C50C-407E-A947-70E740481C1C}">
+                          <a14:useLocalDpi xmlns:a14="http://schemas.microsoft.com/office/drawing/2010/main" val="0"/>
+                        </a:ext>
+                      </a:extLst>
+                    </a:blip>
+                    <a:stretch>
+                      <a:fillRect/>
+                    </a:stretch>
+                  </pic:blipFill>
+                  <pic:spPr>
+                    <a:xfrm>
+                      <a:off x="0" y="0"/>
+                      <a:ext cx="5853545" cy="3165764"/>
+                    </a:xfrm>
+                    <a:prstGeom prst="rect">
+                      <a:avLst/>
+                    </a:prstGeom>
+                  </pic:spPr>
+                </pic:pic>
+              </a:graphicData>
+            </a:graphic>
+          </wp:inline>
+        </w:drawing>
+      </w:r>
+    </w:p>
+    <w:p>
+      <w:pPr>
+        <w:pStyle w:val="BodyText"/>
+        <w:rPr>
+          <w:lang w:val="en-US"/>
+        </w:rPr>
+      </w:pPr>
+    </w:p>
+    <w:p>
+      <w:pPr>
+        <w:pStyle w:val="BodyText"/>
+        <w:rPr>
+          <w:lang w:val="en-US"/>
+        </w:rPr>
+      </w:pPr>
+      <w:r>
+        <w:rPr>
+          <w:lang w:val="en-US"/>
+        </w:rPr>
+        <w:t>The above picture ill</w:t>
+      </w:r>
+      <w:r>
+        <w:rPr>
+          <w:lang w:val="en-US"/>
+        </w:rPr>
+        <w:t xml:space="preserve">ustrates requesting a </w:t>
+      </w:r>
+      <w:proofErr w:type="gramStart"/>
+      <w:r>
+        <w:rPr>
+          <w:lang w:val="en-US"/>
+        </w:rPr>
+        <w:t>directory,</w:t>
+      </w:r>
+      <w:proofErr w:type="gramEnd"/>
+      <w:r>
+        <w:rPr>
+          <w:lang w:val="en-US"/>
+        </w:rPr>
+        <w:t xml:space="preserve"> the respond is a 200 OK because the specified directory contains the index.html file which is the root page for the directory. In cases where the specified directory does not contain </w:t>
+      </w:r>
+      <w:proofErr w:type="gramStart"/>
+      <w:r>
+        <w:rPr>
+          <w:lang w:val="en-US"/>
+        </w:rPr>
+        <w:t>a</w:t>
+      </w:r>
+      <w:proofErr w:type="gramEnd"/>
+      <w:r>
+        <w:rPr>
+          <w:lang w:val="en-US"/>
+        </w:rPr>
+        <w:t xml:space="preserve"> index.html file the response will be a 404 not found. </w:t>
+      </w:r>
+    </w:p>
+    <w:p>
+      <w:pPr>
+        <w:pStyle w:val="BodyText"/>
+        <w:rPr>
+          <w:lang w:val="en-US"/>
+        </w:rPr>
+      </w:pPr>
+    </w:p>
+    <w:p>
+      <w:pPr>
+        <w:pStyle w:val="BodyText"/>
+        <w:rPr>
+          <w:lang w:val="en-US"/>
+        </w:rPr>
+      </w:pPr>
+      <w:r>
+        <w:rPr>
+          <w:noProof/>
+        </w:rPr>
+        <w:drawing>
+          <wp:inline distT="0" distB="0" distL="0" distR="0">
+            <wp:extent cx="5915890" cy="3325091"/>
+            <wp:effectExtent l="0" t="0" r="8890" b="8890"/>
+            <wp:docPr id="2" name="Picture 2"/>
+            <wp:cNvGraphicFramePr>
+              <a:graphicFrameLocks xmlns:a="http://schemas.openxmlformats.org/drawingml/2006/main" noChangeAspect="1"/>
+            </wp:cNvGraphicFramePr>
+            <a:graphic xmlns:a="http://schemas.openxmlformats.org/drawingml/2006/main">
+              <a:graphicData uri="http://schemas.openxmlformats.org/drawingml/2006/picture">
+                <pic:pic xmlns:pic="http://schemas.openxmlformats.org/drawingml/2006/picture">
+                  <pic:nvPicPr>
+                    <pic:cNvPr id="0" name="Request html and response.png"/>
+                    <pic:cNvPicPr/>
+                  </pic:nvPicPr>
+                  <pic:blipFill>
+                    <a:blip r:embed="rId14" cstate="print">
+                      <a:extLst>
+                        <a:ext uri="{28A0092B-C50C-407E-A947-70E740481C1C}">
+                          <a14:useLocalDpi xmlns:a14="http://schemas.microsoft.com/office/drawing/2010/main" val="0"/>
+                        </a:ext>
+                      </a:extLst>
+                    </a:blip>
+                    <a:stretch>
+                      <a:fillRect/>
+                    </a:stretch>
+                  </pic:blipFill>
+                  <pic:spPr>
+                    <a:xfrm>
+                      <a:off x="0" y="0"/>
+                      <a:ext cx="5919998" cy="3327400"/>
+                    </a:xfrm>
+                    <a:prstGeom prst="rect">
+                      <a:avLst/>
+                    </a:prstGeom>
+                  </pic:spPr>
+                </pic:pic>
+              </a:graphicData>
+            </a:graphic>
+          </wp:inline>
+        </w:drawing>
+      </w:r>
+    </w:p>
+    <w:p>
+      <w:pPr>
+        <w:pStyle w:val="BodyText"/>
+        <w:rPr>
+          <w:lang w:val="en-US"/>
+        </w:rPr>
+      </w:pPr>
+    </w:p>
+    <w:p>
+      <w:pPr>
+        <w:pStyle w:val="BodyText"/>
+        <w:rPr>
+          <w:lang w:val="en-US"/>
+        </w:rPr>
+      </w:pPr>
+      <w:r>
+        <w:rPr>
+          <w:lang w:val="en-US"/>
+        </w:rPr>
+        <w:t xml:space="preserve">Here we are requesting </w:t>
+      </w:r>
+      <w:proofErr w:type="gramStart"/>
+      <w:r>
+        <w:rPr>
+          <w:lang w:val="en-US"/>
+        </w:rPr>
+        <w:t>a</w:t>
+      </w:r>
+      <w:proofErr w:type="gramEnd"/>
+      <w:r>
+        <w:rPr>
+          <w:lang w:val="en-US"/>
+        </w:rPr>
+        <w:t xml:space="preserve"> html file called index2.html, the respond is 200 OK and we are also displaying the requested file as seen above. </w:t>
+      </w:r>
+    </w:p>
+    <w:p>
+      <w:pPr>
+        <w:pStyle w:val="BodyText"/>
+        <w:rPr>
+          <w:lang w:val="en-US"/>
+        </w:rPr>
+      </w:pPr>
+    </w:p>
+    <w:p>
+      <w:pPr>
+        <w:pStyle w:val="BodyText"/>
+        <w:rPr>
+          <w:lang w:val="en-US"/>
+        </w:rPr>
+      </w:pPr>
+      <w:r>
+        <w:rPr>
+          <w:noProof/>
+        </w:rPr>
+        <w:lastRenderedPageBreak/>
+        <w:drawing>
+          <wp:inline distT="0" distB="0" distL="0" distR="0">
+            <wp:extent cx="5950526" cy="3373582"/>
+            <wp:effectExtent l="0" t="0" r="0" b="0"/>
+            <wp:docPr id="3" name="Picture 3"/>
+            <wp:cNvGraphicFramePr>
+              <a:graphicFrameLocks xmlns:a="http://schemas.openxmlformats.org/drawingml/2006/main" noChangeAspect="1"/>
+            </wp:cNvGraphicFramePr>
+            <a:graphic xmlns:a="http://schemas.openxmlformats.org/drawingml/2006/main">
+              <a:graphicData uri="http://schemas.openxmlformats.org/drawingml/2006/picture">
+                <pic:pic xmlns:pic="http://schemas.openxmlformats.org/drawingml/2006/picture">
+                  <pic:nvPicPr>
+                    <pic:cNvPr id="0" name="Request png and response.png"/>
+                    <pic:cNvPicPr/>
+                  </pic:nvPicPr>
+                  <pic:blipFill>
+                    <a:blip r:embed="rId15" cstate="print">
+                      <a:extLst>
+                        <a:ext uri="{28A0092B-C50C-407E-A947-70E740481C1C}">
+                          <a14:useLocalDpi xmlns:a14="http://schemas.microsoft.com/office/drawing/2010/main" val="0"/>
+                        </a:ext>
+                      </a:extLst>
+                    </a:blip>
+                    <a:stretch>
+                      <a:fillRect/>
+                    </a:stretch>
+                  </pic:blipFill>
+                  <pic:spPr>
+                    <a:xfrm>
+                      <a:off x="0" y="0"/>
+                      <a:ext cx="5946968" cy="3371565"/>
+                    </a:xfrm>
+                    <a:prstGeom prst="rect">
+                      <a:avLst/>
+                    </a:prstGeom>
+                  </pic:spPr>
+                </pic:pic>
+              </a:graphicData>
+            </a:graphic>
+          </wp:inline>
+        </w:drawing>
+      </w:r>
+    </w:p>
+    <w:p>
+      <w:pPr>
+        <w:pStyle w:val="BodyText"/>
+        <w:rPr>
+          <w:lang w:val="en-US"/>
+        </w:rPr>
+      </w:pPr>
+    </w:p>
+    <w:p>
+      <w:pPr>
+        <w:pStyle w:val="BodyText"/>
+        <w:rPr>
+          <w:lang w:val="en-US"/>
+        </w:rPr>
+      </w:pPr>
+      <w:r>
+        <w:rPr>
+          <w:lang w:val="en-US"/>
+        </w:rPr>
+        <w:t xml:space="preserve">Finally we are also supposed to handle </w:t>
+      </w:r>
+      <w:proofErr w:type="spellStart"/>
+      <w:r>
+        <w:rPr>
+          <w:lang w:val="en-US"/>
+        </w:rPr>
+        <w:t>png</w:t>
+      </w:r>
+      <w:proofErr w:type="spellEnd"/>
+      <w:r>
+        <w:rPr>
+          <w:lang w:val="en-US"/>
+        </w:rPr>
+        <w:t xml:space="preserve"> files, as shown in the picture above the server is responding with a </w:t>
+      </w:r>
+      <w:proofErr w:type="spellStart"/>
+      <w:r>
+        <w:rPr>
+          <w:lang w:val="en-US"/>
+        </w:rPr>
+        <w:t>png</w:t>
+      </w:r>
+      <w:proofErr w:type="spellEnd"/>
+      <w:r>
+        <w:rPr>
+          <w:lang w:val="en-US"/>
+        </w:rPr>
+        <w:t xml:space="preserve"> file together with the corresponding headers returning a 200 OK to the client. The specified </w:t>
+      </w:r>
+      <w:proofErr w:type="spellStart"/>
+      <w:r>
+        <w:rPr>
+          <w:lang w:val="en-US"/>
+        </w:rPr>
+        <w:t>png</w:t>
+      </w:r>
+      <w:proofErr w:type="spellEnd"/>
+      <w:r>
+        <w:rPr>
+          <w:lang w:val="en-US"/>
+        </w:rPr>
+        <w:t xml:space="preserve"> file is not translated into a string instead it is send through the </w:t>
+      </w:r>
+      <w:proofErr w:type="spellStart"/>
+      <w:r>
+        <w:rPr>
+          <w:lang w:val="en-US"/>
+        </w:rPr>
+        <w:t>outputstream</w:t>
+      </w:r>
+      <w:proofErr w:type="spellEnd"/>
+      <w:r>
+        <w:rPr>
+          <w:lang w:val="en-US"/>
+        </w:rPr>
+        <w:t xml:space="preserve"> as raw bytes. </w:t>
+      </w:r>
+    </w:p>
+    <w:p>
+      <w:pPr>
+        <w:pStyle w:val="BodyText"/>
+        <w:rPr>
+          <w:lang w:val="en-US"/>
+        </w:rPr>
+      </w:pPr>
+    </w:p>
+    <w:p>
+      <w:pPr>
+        <w:pStyle w:val="Heading2"/>
+        <w:rPr>
+          <w:lang w:val="en-US"/>
+        </w:rPr>
+      </w:pPr>
+      <w:r>
+        <w:rPr>
+          <w:lang w:val="en-US"/>
+        </w:rPr>
+        <w:t>Task 2</w:t>
+      </w:r>
+    </w:p>
+    <w:p>
+      <w:pPr>
+        <w:pStyle w:val="BodyText"/>
+        <w:rPr>
+          <w:lang w:val="en-US"/>
+        </w:rPr>
+      </w:pPr>
+      <w:r>
+        <w:rPr>
+          <w:lang w:val="en-US"/>
+        </w:rPr>
+        <w:t>In the second task we are to implement responses outside of the 200 OK. The following responses where implemented:</w:t>
+      </w:r>
+    </w:p>
+    <w:p>
+      <w:pPr>
+        <w:pStyle w:val="BodyText"/>
+        <w:rPr>
+          <w:lang w:val="en-US"/>
+        </w:rPr>
+      </w:pPr>
+    </w:p>
+    <w:p>
+      <w:pPr>
+        <w:pStyle w:val="BodyText"/>
+        <w:numPr>
+          <w:ilvl w:val="0"/>
+          <w:numId w:val="34"/>
+        </w:numPr>
+        <w:rPr>
+          <w:lang w:val="en-US"/>
+        </w:rPr>
+      </w:pPr>
+      <w:r>
+        <w:rPr>
+          <w:lang w:val="en-US"/>
+        </w:rPr>
+        <w:t>403 permission denied</w:t>
+      </w:r>
+    </w:p>
+    <w:p>
+      <w:pPr>
+        <w:pStyle w:val="BodyText"/>
+        <w:numPr>
+          <w:ilvl w:val="0"/>
+          <w:numId w:val="34"/>
+        </w:numPr>
+        <w:rPr>
+          <w:lang w:val="en-US"/>
+        </w:rPr>
+      </w:pPr>
+      <w:r>
+        <w:rPr>
+          <w:lang w:val="en-US"/>
+        </w:rPr>
+        <w:t>404 not found</w:t>
+      </w:r>
+    </w:p>
+    <w:p>
+      <w:pPr>
+        <w:pStyle w:val="BodyText"/>
+        <w:numPr>
+          <w:ilvl w:val="0"/>
+          <w:numId w:val="34"/>
+        </w:numPr>
+        <w:rPr>
+          <w:lang w:val="en-US"/>
+        </w:rPr>
+      </w:pPr>
+      <w:r>
+        <w:rPr>
+          <w:lang w:val="en-US"/>
+        </w:rPr>
+        <w:t>500 internal server error (default)</w:t>
+      </w:r>
+    </w:p>
+    <w:p>
+      <w:pPr>
+        <w:pStyle w:val="BodyText"/>
+        <w:rPr>
+          <w:lang w:val="en-US"/>
+        </w:rPr>
+      </w:pPr>
+    </w:p>
+    <w:p>
+      <w:pPr>
+        <w:pStyle w:val="BodyText"/>
+        <w:rPr>
+          <w:lang w:val="en-US"/>
+        </w:rPr>
+      </w:pPr>
+      <w:r>
+        <w:rPr>
+          <w:b/>
+          <w:u w:val="single"/>
+          <w:lang w:val="en-US"/>
+        </w:rPr>
+        <w:t>Solution:</w:t>
+      </w:r>
+      <w:r>
+        <w:rPr>
+          <w:lang w:val="en-US"/>
+        </w:rPr>
+        <w:t xml:space="preserve"> The picture below illustrates the 403 permission denied when trying to access root directory and any files inside of it. </w:t>
+      </w:r>
+      <w:r>
+        <w:rPr>
+          <w:noProof/>
+        </w:rPr>
+        <w:drawing>
+          <wp:inline distT="0" distB="0" distL="0" distR="0">
+            <wp:extent cx="5915890" cy="2715491"/>
+            <wp:effectExtent l="0" t="0" r="8890" b="8890"/>
+            <wp:docPr id="6" name="Picture 6"/>
+            <wp:cNvGraphicFramePr>
+              <a:graphicFrameLocks xmlns:a="http://schemas.openxmlformats.org/drawingml/2006/main" noChangeAspect="1"/>
+            </wp:cNvGraphicFramePr>
+            <a:graphic xmlns:a="http://schemas.openxmlformats.org/drawingml/2006/main">
+              <a:graphicData uri="http://schemas.openxmlformats.org/drawingml/2006/picture">
+                <pic:pic xmlns:pic="http://schemas.openxmlformats.org/drawingml/2006/picture">
+                  <pic:nvPicPr>
+                    <pic:cNvPr id="0" name="403PermissionDenied2.png"/>
+                    <pic:cNvPicPr/>
+                  </pic:nvPicPr>
+                  <pic:blipFill>
+                    <a:blip r:embed="rId16" cstate="print">
+                      <a:extLst>
+                        <a:ext uri="{28A0092B-C50C-407E-A947-70E740481C1C}">
+                          <a14:useLocalDpi xmlns:a14="http://schemas.microsoft.com/office/drawing/2010/main" val="0"/>
+                        </a:ext>
+                      </a:extLst>
+                    </a:blip>
+                    <a:stretch>
+                      <a:fillRect/>
+                    </a:stretch>
+                  </pic:blipFill>
+                  <pic:spPr>
+                    <a:xfrm>
+                      <a:off x="0" y="0"/>
+                      <a:ext cx="5919537" cy="2717165"/>
+                    </a:xfrm>
+                    <a:prstGeom prst="rect">
+                      <a:avLst/>
+                    </a:prstGeom>
+                  </pic:spPr>
+                </pic:pic>
+              </a:graphicData>
+            </a:graphic>
+          </wp:inline>
+        </w:drawing>
+      </w:r>
+    </w:p>
+    <w:p>
+      <w:pPr>
+        <w:pStyle w:val="BodyText"/>
+        <w:rPr>
+          <w:lang w:val="en-US"/>
+        </w:rPr>
+      </w:pPr>
+      <w:r>
+        <w:rPr>
+          <w:lang w:val="en-US"/>
+        </w:rPr>
+        <w:lastRenderedPageBreak/>
+        <w:t xml:space="preserve">The response as seen in the status code above is a 403 permission denied. The permission denied will also send </w:t>
+      </w:r>
+      <w:proofErr w:type="spellStart"/>
+      <w:proofErr w:type="gramStart"/>
+      <w:r>
+        <w:rPr>
+          <w:lang w:val="en-US"/>
+        </w:rPr>
+        <w:t>a</w:t>
+      </w:r>
+      <w:proofErr w:type="spellEnd"/>
+      <w:proofErr w:type="gramEnd"/>
+      <w:r>
+        <w:rPr>
+          <w:lang w:val="en-US"/>
+        </w:rPr>
+        <w:t xml:space="preserve"> entity body which is a html response showcasing the “Permission denied” when trying to access the given URL. </w:t>
+      </w:r>
+    </w:p>
+    <w:p>
+      <w:pPr>
+        <w:pStyle w:val="BodyText"/>
+        <w:rPr>
+          <w:lang w:val="en-US"/>
+        </w:rPr>
+      </w:pPr>
+    </w:p>
+    <w:p>
+      <w:pPr>
+        <w:pStyle w:val="BodyText"/>
+        <w:rPr>
+          <w:lang w:val="en-US"/>
+        </w:rPr>
+      </w:pPr>
+      <w:r>
+        <w:rPr>
+          <w:noProof/>
+        </w:rPr>
+        <w:drawing>
+          <wp:inline distT="0" distB="0" distL="0" distR="0">
+            <wp:extent cx="5929745" cy="3325091"/>
+            <wp:effectExtent l="0" t="0" r="0" b="8890"/>
+            <wp:docPr id="7" name="Picture 7"/>
+            <wp:cNvGraphicFramePr>
+              <a:graphicFrameLocks xmlns:a="http://schemas.openxmlformats.org/drawingml/2006/main" noChangeAspect="1"/>
+            </wp:cNvGraphicFramePr>
+            <a:graphic xmlns:a="http://schemas.openxmlformats.org/drawingml/2006/main">
+              <a:graphicData uri="http://schemas.openxmlformats.org/drawingml/2006/picture">
+                <pic:pic xmlns:pic="http://schemas.openxmlformats.org/drawingml/2006/picture">
+                  <pic:nvPicPr>
+                    <pic:cNvPr id="0" name="403PermissionDenied.png"/>
+                    <pic:cNvPicPr/>
+                  </pic:nvPicPr>
+                  <pic:blipFill>
+                    <a:blip r:embed="rId17" cstate="print">
+                      <a:extLst>
+                        <a:ext uri="{28A0092B-C50C-407E-A947-70E740481C1C}">
+                          <a14:useLocalDpi xmlns:a14="http://schemas.microsoft.com/office/drawing/2010/main" val="0"/>
+                        </a:ext>
+                      </a:extLst>
+                    </a:blip>
+                    <a:stretch>
+                      <a:fillRect/>
+                    </a:stretch>
+                  </pic:blipFill>
+                  <pic:spPr>
+                    <a:xfrm>
+                      <a:off x="0" y="0"/>
+                      <a:ext cx="5933401" cy="3327141"/>
+                    </a:xfrm>
+                    <a:prstGeom prst="rect">
+                      <a:avLst/>
+                    </a:prstGeom>
+                  </pic:spPr>
+                </pic:pic>
+              </a:graphicData>
+            </a:graphic>
+          </wp:inline>
+        </w:drawing>
+      </w:r>
+    </w:p>
+    <w:p>
+      <w:pPr>
+        <w:pStyle w:val="BodyText"/>
+        <w:rPr>
+          <w:lang w:val="en-US"/>
+        </w:rPr>
+      </w:pPr>
+    </w:p>
+    <w:p>
+      <w:pPr>
+        <w:pStyle w:val="BodyText"/>
+        <w:rPr>
+          <w:lang w:val="en-US"/>
+        </w:rPr>
+      </w:pPr>
+      <w:r>
+        <w:rPr>
+          <w:lang w:val="en-US"/>
+        </w:rPr>
+        <w:t xml:space="preserve">In second restriction the specified </w:t>
+      </w:r>
+      <w:proofErr w:type="spellStart"/>
+      <w:r>
+        <w:rPr>
+          <w:lang w:val="en-US"/>
+        </w:rPr>
+        <w:t>png</w:t>
+      </w:r>
+      <w:proofErr w:type="spellEnd"/>
+      <w:r>
+        <w:rPr>
+          <w:lang w:val="en-US"/>
+        </w:rPr>
+        <w:t xml:space="preserve"> file is none </w:t>
+      </w:r>
+      <w:proofErr w:type="spellStart"/>
+      <w:r>
+        <w:rPr>
+          <w:lang w:val="en-US"/>
+        </w:rPr>
+        <w:t>accesable</w:t>
+      </w:r>
+      <w:proofErr w:type="spellEnd"/>
+      <w:r>
+        <w:rPr>
+          <w:lang w:val="en-US"/>
+        </w:rPr>
+        <w:t xml:space="preserve"> therefor also returning </w:t>
+      </w:r>
+      <w:proofErr w:type="gramStart"/>
+      <w:r>
+        <w:rPr>
+          <w:lang w:val="en-US"/>
+        </w:rPr>
+        <w:t>a 403</w:t>
+      </w:r>
+      <w:proofErr w:type="gramEnd"/>
+      <w:r>
+        <w:rPr>
+          <w:lang w:val="en-US"/>
+        </w:rPr>
+        <w:t xml:space="preserve"> permission denied. </w:t>
+      </w:r>
+    </w:p>
+    <w:p>
+      <w:pPr>
+        <w:pStyle w:val="BodyText"/>
+        <w:rPr>
+          <w:lang w:val="en-US"/>
+        </w:rPr>
+      </w:pPr>
+    </w:p>
+    <w:p>
+      <w:pPr>
+        <w:pStyle w:val="BodyText"/>
+        <w:rPr>
+          <w:lang w:val="en-US"/>
+        </w:rPr>
+      </w:pPr>
+      <w:r>
+        <w:rPr>
+          <w:noProof/>
+        </w:rPr>
+        <w:drawing>
+          <wp:inline distT="0" distB="0" distL="0" distR="0">
+            <wp:extent cx="5929745" cy="3117273"/>
+            <wp:effectExtent l="0" t="0" r="0" b="6985"/>
+            <wp:docPr id="8" name="Picture 8"/>
+            <wp:cNvGraphicFramePr>
+              <a:graphicFrameLocks xmlns:a="http://schemas.openxmlformats.org/drawingml/2006/main" noChangeAspect="1"/>
+            </wp:cNvGraphicFramePr>
+            <a:graphic xmlns:a="http://schemas.openxmlformats.org/drawingml/2006/main">
+              <a:graphicData uri="http://schemas.openxmlformats.org/drawingml/2006/picture">
+                <pic:pic xmlns:pic="http://schemas.openxmlformats.org/drawingml/2006/picture">
+                  <pic:nvPicPr>
+                    <pic:cNvPr id="0" name="404NotFound.png"/>
+                    <pic:cNvPicPr/>
+                  </pic:nvPicPr>
+                  <pic:blipFill>
+                    <a:blip r:embed="rId18" cstate="print">
+                      <a:extLst>
+                        <a:ext uri="{28A0092B-C50C-407E-A947-70E740481C1C}">
+                          <a14:useLocalDpi xmlns:a14="http://schemas.microsoft.com/office/drawing/2010/main" val="0"/>
+                        </a:ext>
+                      </a:extLst>
+                    </a:blip>
+                    <a:stretch>
+                      <a:fillRect/>
+                    </a:stretch>
+                  </pic:blipFill>
+                  <pic:spPr>
+                    <a:xfrm>
+                      <a:off x="0" y="0"/>
+                      <a:ext cx="5930751" cy="3117802"/>
+                    </a:xfrm>
+                    <a:prstGeom prst="rect">
+                      <a:avLst/>
+                    </a:prstGeom>
+                  </pic:spPr>
+                </pic:pic>
+              </a:graphicData>
+            </a:graphic>
+          </wp:inline>
+        </w:drawing>
+      </w:r>
+    </w:p>
+    <w:p>
+      <w:pPr>
+        <w:pStyle w:val="BodyText"/>
+        <w:rPr>
+          <w:lang w:val="en-US"/>
+        </w:rPr>
+      </w:pPr>
+    </w:p>
+    <w:p>
+      <w:pPr>
+        <w:pStyle w:val="BodyText"/>
+        <w:rPr>
+          <w:lang w:val="en-US"/>
+        </w:rPr>
+      </w:pPr>
+      <w:r>
+        <w:rPr>
+          <w:lang w:val="en-US"/>
+        </w:rPr>
+        <w:t xml:space="preserve">The 404 not found occurs whenever the client tries to access a content that does not exist. In above scenario the client is trying to access “123” from directory2 which does not exist. </w:t>
+      </w:r>
+    </w:p>
+    <w:p>
+      <w:pPr>
+        <w:pStyle w:val="BodyText"/>
+        <w:rPr>
+          <w:lang w:val="en-US"/>
+        </w:rPr>
+      </w:pPr>
+    </w:p>
+    <w:p>
+      <w:pPr>
+        <w:pStyle w:val="BodyText"/>
+        <w:rPr>
+          <w:lang w:val="en-US"/>
+        </w:rPr>
+      </w:pPr>
+      <w:r>
+        <w:rPr>
+          <w:noProof/>
+        </w:rPr>
+        <w:lastRenderedPageBreak/>
+        <w:drawing>
+          <wp:inline distT="0" distB="0" distL="0" distR="0">
+            <wp:extent cx="5957454" cy="3027218"/>
+            <wp:effectExtent l="0" t="0" r="5715" b="1905"/>
+            <wp:docPr id="9" name="Picture 9"/>
+            <wp:cNvGraphicFramePr>
+              <a:graphicFrameLocks xmlns:a="http://schemas.openxmlformats.org/drawingml/2006/main" noChangeAspect="1"/>
+            </wp:cNvGraphicFramePr>
+            <a:graphic xmlns:a="http://schemas.openxmlformats.org/drawingml/2006/main">
+              <a:graphicData uri="http://schemas.openxmlformats.org/drawingml/2006/picture">
+                <pic:pic xmlns:pic="http://schemas.openxmlformats.org/drawingml/2006/picture">
+                  <pic:nvPicPr>
+                    <pic:cNvPr id="0" name="500InternalServerError.png"/>
+                    <pic:cNvPicPr/>
+                  </pic:nvPicPr>
+                  <pic:blipFill>
+                    <a:blip r:embed="rId19" cstate="print">
+                      <a:extLst>
+                        <a:ext uri="{28A0092B-C50C-407E-A947-70E740481C1C}">
+                          <a14:useLocalDpi xmlns:a14="http://schemas.microsoft.com/office/drawing/2010/main" val="0"/>
+                        </a:ext>
+                      </a:extLst>
+                    </a:blip>
+                    <a:stretch>
+                      <a:fillRect/>
+                    </a:stretch>
+                  </pic:blipFill>
+                  <pic:spPr>
+                    <a:xfrm>
+                      <a:off x="0" y="0"/>
+                      <a:ext cx="5958465" cy="3027732"/>
+                    </a:xfrm>
+                    <a:prstGeom prst="rect">
+                      <a:avLst/>
+                    </a:prstGeom>
+                  </pic:spPr>
+                </pic:pic>
+              </a:graphicData>
+            </a:graphic>
+          </wp:inline>
+        </w:drawing>
+      </w:r>
+    </w:p>
+    <w:p>
+      <w:pPr>
+        <w:pStyle w:val="BodyText"/>
+        <w:rPr>
+          <w:lang w:val="en-US"/>
+        </w:rPr>
+      </w:pPr>
+    </w:p>
+    <w:p>
+      <w:pPr>
+        <w:pStyle w:val="BodyText"/>
+        <w:rPr>
+          <w:lang w:val="en-US"/>
+        </w:rPr>
+      </w:pPr>
+      <w:r>
+        <w:rPr>
+          <w:lang w:val="en-US"/>
+        </w:rPr>
+        <w:t xml:space="preserve">The final error response occurs as default whenever anything else in the web server </w:t>
+      </w:r>
+      <w:proofErr w:type="spellStart"/>
+      <w:r>
+        <w:rPr>
+          <w:lang w:val="en-US"/>
+        </w:rPr>
+        <w:t>can not</w:t>
+      </w:r>
+      <w:proofErr w:type="spellEnd"/>
+      <w:r>
+        <w:rPr>
+          <w:lang w:val="en-US"/>
+        </w:rPr>
+        <w:t xml:space="preserve"> handle from the request. The following scenario shown above is when the client wants to display a .jpg file which is not recognized by the server. </w:t>
+      </w:r>
+    </w:p>
+    <w:p>
+      <w:pPr>
+        <w:pStyle w:val="BodyText"/>
+        <w:rPr>
+          <w:lang w:val="en-US"/>
+        </w:rPr>
+      </w:pPr>
+    </w:p>
+    <w:p>
+      <w:pPr>
+        <w:pStyle w:val="Heading2"/>
+        <w:rPr>
+          <w:lang w:val="en-US"/>
+        </w:rPr>
+      </w:pPr>
+      <w:r>
+        <w:rPr>
+          <w:lang w:val="en-US"/>
+        </w:rPr>
+        <w:t>Task 3</w:t>
+      </w:r>
+    </w:p>
+    <w:p>
+      <w:pPr>
+        <w:pStyle w:val="BodyText"/>
+        <w:rPr>
+          <w:lang w:val="en-US"/>
+        </w:rPr>
+      </w:pPr>
+      <w:r>
+        <w:rPr>
+          <w:lang w:val="en-US"/>
+        </w:rPr>
+        <w:t xml:space="preserve">In the final task for this </w:t>
+      </w:r>
+      <w:proofErr w:type="spellStart"/>
+      <w:r>
+        <w:rPr>
+          <w:lang w:val="en-US"/>
+        </w:rPr>
+        <w:t>laboration</w:t>
+      </w:r>
+      <w:proofErr w:type="spellEnd"/>
+      <w:r>
+        <w:rPr>
+          <w:lang w:val="en-US"/>
+        </w:rPr>
+        <w:t xml:space="preserve"> we are to do the same request but instead using a telnet client simulation through putty.</w:t>
+      </w:r>
+      <w:r>
+        <w:rPr>
+          <w:lang w:val="en-US"/>
+        </w:rPr>
         <w:t xml:space="preserve"> </w:t>
       </w:r>
     </w:p>
+    <w:p>
+      <w:pPr>
+        <w:pStyle w:val="BodyText"/>
+        <w:rPr>
+          <w:lang w:val="en-US"/>
+        </w:rPr>
+      </w:pPr>
+    </w:p>
+    <w:p>
+      <w:pPr>
+        <w:pStyle w:val="BodyText"/>
+        <w:rPr>
+          <w:lang w:val="en-US"/>
+        </w:rPr>
+      </w:pPr>
+      <w:r>
+        <w:rPr>
+          <w:b/>
+          <w:u w:val="single"/>
+          <w:lang w:val="en-US"/>
+        </w:rPr>
+        <w:t>Solution:</w:t>
+      </w:r>
+      <w:r>
+        <w:rPr>
+          <w:b/>
+          <w:lang w:val="en-US"/>
+        </w:rPr>
+        <w:t xml:space="preserve"> </w:t>
+      </w:r>
+    </w:p>
+    <w:p>
+      <w:pPr>
+        <w:pStyle w:val="BodyText"/>
+        <w:rPr>
+          <w:lang w:val="en-US"/>
+        </w:rPr>
+      </w:pPr>
+    </w:p>
+    <w:p>
+      <w:pPr>
+        <w:pStyle w:val="BodyText"/>
+        <w:rPr>
+          <w:lang w:val="en-US"/>
+        </w:rPr>
+      </w:pPr>
+      <w:r>
+        <w:rPr>
+          <w:noProof/>
+        </w:rPr>
+        <w:drawing>
+          <wp:inline distT="0" distB="0" distL="0" distR="0">
+            <wp:extent cx="5957454" cy="3061854"/>
+            <wp:effectExtent l="0" t="0" r="5715" b="5715"/>
+            <wp:docPr id="10" name="Picture 10"/>
+            <wp:cNvGraphicFramePr>
+              <a:graphicFrameLocks xmlns:a="http://schemas.openxmlformats.org/drawingml/2006/main" noChangeAspect="1"/>
+            </wp:cNvGraphicFramePr>
+            <a:graphic xmlns:a="http://schemas.openxmlformats.org/drawingml/2006/main">
+              <a:graphicData uri="http://schemas.openxmlformats.org/drawingml/2006/picture">
+                <pic:pic xmlns:pic="http://schemas.openxmlformats.org/drawingml/2006/picture">
+                  <pic:nvPicPr>
+                    <pic:cNvPr id="0" name="TelnetRequest200OK.png"/>
+                    <pic:cNvPicPr/>
+                  </pic:nvPicPr>
+                  <pic:blipFill>
+                    <a:blip r:embed="rId20" cstate="print">
+                      <a:extLst>
+                        <a:ext uri="{28A0092B-C50C-407E-A947-70E740481C1C}">
+                          <a14:useLocalDpi xmlns:a14="http://schemas.microsoft.com/office/drawing/2010/main" val="0"/>
+                        </a:ext>
+                      </a:extLst>
+                    </a:blip>
+                    <a:stretch>
+                      <a:fillRect/>
+                    </a:stretch>
+                  </pic:blipFill>
+                  <pic:spPr>
+                    <a:xfrm>
+                      <a:off x="0" y="0"/>
+                      <a:ext cx="5960024" cy="3063175"/>
+                    </a:xfrm>
+                    <a:prstGeom prst="rect">
+                      <a:avLst/>
+                    </a:prstGeom>
+                  </pic:spPr>
+                </pic:pic>
+              </a:graphicData>
+            </a:graphic>
+          </wp:inline>
+        </w:drawing>
+      </w:r>
+    </w:p>
+    <w:p>
+      <w:pPr>
+        <w:pStyle w:val="BodyText"/>
+        <w:rPr>
+          <w:lang w:val="en-US"/>
+        </w:rPr>
+      </w:pPr>
+    </w:p>
+    <w:p>
+      <w:pPr>
+        <w:pStyle w:val="BodyText"/>
+        <w:rPr>
+          <w:lang w:val="en-US"/>
+        </w:rPr>
+      </w:pPr>
+      <w:r>
+        <w:rPr>
+          <w:lang w:val="en-US"/>
+        </w:rPr>
+        <w:t xml:space="preserve">Here we can see that the telnet client is receiving the content as text. The status code, header and body </w:t>
+      </w:r>
+      <w:proofErr w:type="gramStart"/>
+      <w:r>
+        <w:rPr>
+          <w:lang w:val="en-US"/>
+        </w:rPr>
+        <w:t>is</w:t>
+      </w:r>
+      <w:proofErr w:type="gramEnd"/>
+      <w:r>
+        <w:rPr>
+          <w:lang w:val="en-US"/>
+        </w:rPr>
+        <w:t xml:space="preserve"> displayed in order. </w:t>
+      </w:r>
+    </w:p>
+    <w:p>
+      <w:pPr>
+        <w:pStyle w:val="BodyText"/>
+        <w:rPr>
+          <w:lang w:val="en-US"/>
+        </w:rPr>
+      </w:pPr>
+    </w:p>
+    <w:p>
+      <w:pPr>
+        <w:pStyle w:val="BodyText"/>
+        <w:rPr>
+          <w:lang w:val="en-US"/>
+        </w:rPr>
+      </w:pPr>
+    </w:p>
+    <w:p>
+      <w:pPr>
+        <w:pStyle w:val="BodyText"/>
+        <w:rPr>
+          <w:lang w:val="en-US"/>
+        </w:rPr>
+      </w:pPr>
+      <w:r>
+        <w:rPr>
+          <w:noProof/>
+        </w:rPr>
+        <w:lastRenderedPageBreak/>
+        <w:drawing>
+          <wp:inline distT="0" distB="0" distL="0" distR="0">
+            <wp:extent cx="5860472" cy="3235036"/>
+            <wp:effectExtent l="0" t="0" r="6985" b="3810"/>
+            <wp:docPr id="11" name="Picture 11"/>
+            <wp:cNvGraphicFramePr>
+              <a:graphicFrameLocks xmlns:a="http://schemas.openxmlformats.org/drawingml/2006/main" noChangeAspect="1"/>
+            </wp:cNvGraphicFramePr>
+            <a:graphic xmlns:a="http://schemas.openxmlformats.org/drawingml/2006/main">
+              <a:graphicData uri="http://schemas.openxmlformats.org/drawingml/2006/picture">
+                <pic:pic xmlns:pic="http://schemas.openxmlformats.org/drawingml/2006/picture">
+                  <pic:nvPicPr>
+                    <pic:cNvPr id="0" name="TelnetPermissionDenied403.png"/>
+                    <pic:cNvPicPr/>
+                  </pic:nvPicPr>
+                  <pic:blipFill>
+                    <a:blip r:embed="rId21" cstate="print">
+                      <a:extLst>
+                        <a:ext uri="{28A0092B-C50C-407E-A947-70E740481C1C}">
+                          <a14:useLocalDpi xmlns:a14="http://schemas.microsoft.com/office/drawing/2010/main" val="0"/>
+                        </a:ext>
+                      </a:extLst>
+                    </a:blip>
+                    <a:stretch>
+                      <a:fillRect/>
+                    </a:stretch>
+                  </pic:blipFill>
+                  <pic:spPr>
+                    <a:xfrm>
+                      <a:off x="0" y="0"/>
+                      <a:ext cx="5866546" cy="3238389"/>
+                    </a:xfrm>
+                    <a:prstGeom prst="rect">
+                      <a:avLst/>
+                    </a:prstGeom>
+                  </pic:spPr>
+                </pic:pic>
+              </a:graphicData>
+            </a:graphic>
+          </wp:inline>
+        </w:drawing>
+      </w:r>
+    </w:p>
+    <w:p>
+      <w:pPr>
+        <w:pStyle w:val="BodyText"/>
+        <w:rPr>
+          <w:lang w:val="en-US"/>
+        </w:rPr>
+      </w:pPr>
+    </w:p>
+    <w:p>
+      <w:pPr>
+        <w:pStyle w:val="BodyText"/>
+        <w:rPr>
+          <w:lang w:val="en-US"/>
+        </w:rPr>
+      </w:pPr>
+      <w:r>
+        <w:rPr>
+          <w:noProof/>
+        </w:rPr>
+        <w:drawing>
+          <wp:inline distT="0" distB="0" distL="0" distR="0">
+            <wp:extent cx="5860472" cy="3138055"/>
+            <wp:effectExtent l="0" t="0" r="6985" b="5715"/>
+            <wp:docPr id="12" name="Picture 12"/>
+            <wp:cNvGraphicFramePr>
+              <a:graphicFrameLocks xmlns:a="http://schemas.openxmlformats.org/drawingml/2006/main" noChangeAspect="1"/>
+            </wp:cNvGraphicFramePr>
+            <a:graphic xmlns:a="http://schemas.openxmlformats.org/drawingml/2006/main">
+              <a:graphicData uri="http://schemas.openxmlformats.org/drawingml/2006/picture">
+                <pic:pic xmlns:pic="http://schemas.openxmlformats.org/drawingml/2006/picture">
+                  <pic:nvPicPr>
+                    <pic:cNvPr id="0" name="TelnetNotOK404.png"/>
+                    <pic:cNvPicPr/>
+                  </pic:nvPicPr>
+                  <pic:blipFill>
+                    <a:blip r:embed="rId22" cstate="print">
+                      <a:extLst>
+                        <a:ext uri="{28A0092B-C50C-407E-A947-70E740481C1C}">
+                          <a14:useLocalDpi xmlns:a14="http://schemas.microsoft.com/office/drawing/2010/main" val="0"/>
+                        </a:ext>
+                      </a:extLst>
+                    </a:blip>
+                    <a:stretch>
+                      <a:fillRect/>
+                    </a:stretch>
+                  </pic:blipFill>
+                  <pic:spPr>
+                    <a:xfrm>
+                      <a:off x="0" y="0"/>
+                      <a:ext cx="5858903" cy="3137215"/>
+                    </a:xfrm>
+                    <a:prstGeom prst="rect">
+                      <a:avLst/>
+                    </a:prstGeom>
+                  </pic:spPr>
+                </pic:pic>
+              </a:graphicData>
+            </a:graphic>
+          </wp:inline>
+        </w:drawing>
+      </w:r>
+    </w:p>
+    <w:p>
+      <w:pPr>
+        <w:pStyle w:val="BodyText"/>
+        <w:rPr>
+          <w:lang w:val="en-US"/>
+        </w:rPr>
+      </w:pPr>
+    </w:p>
+    <w:p>
+      <w:pPr>
+        <w:pStyle w:val="BodyText"/>
+        <w:rPr>
+          <w:lang w:val="en-US"/>
+        </w:rPr>
+      </w:pPr>
+      <w:r>
+        <w:rPr>
+          <w:lang w:val="en-US"/>
+        </w:rPr>
+        <w:t>Both request are displayed with their entity bodies we can also see that the connection is closed after each request. The difference that lies between requesting in the browser and requesting in a telnet session is the output. In the telnet session we can also man</w:t>
+      </w:r>
+      <w:r>
+        <w:rPr>
+          <w:lang w:val="en-US"/>
+        </w:rPr>
+        <w:t>ipula</w:t>
+      </w:r>
+      <w:r>
+        <w:rPr>
+          <w:lang w:val="en-US"/>
+        </w:rPr>
+        <w:t xml:space="preserve">te the headers, in a browser the headers are </w:t>
+      </w:r>
+      <w:r>
+        <w:rPr>
+          <w:lang w:val="en-US"/>
+        </w:rPr>
+        <w:t xml:space="preserve">created for us. </w:t>
+      </w:r>
+    </w:p>
     <w:sectPr>
-      <w:footerReference w:type="first" r:id="rId13"/>
+      <w:footerReference w:type="first" r:id="rId23"/>
       <w:pgSz w:w="11906" w:h="16838" w:code="9"/>
       <w:pgMar w:top="1134" w:right="1701" w:bottom="1418" w:left="1701" w:header="624" w:footer="510" w:gutter="0"/>
       <w:pgNumType w:fmt="upperRoman" w:start="1"/>
@@ -395,7 +2263,7 @@
             <w:rStyle w:val="PageNumber"/>
             <w:noProof/>
           </w:rPr>
-          <w:t>II</w:t>
+          <w:t>VI</w:t>
         </w:r>
         <w:r>
           <w:rPr>
@@ -1227,6 +3095,119 @@
     </w:lvl>
   </w:abstractNum>
   <w:abstractNum w:abstractNumId="13">
+    <w:nsid w:val="2C0901BA"/>
+    <w:multiLevelType w:val="hybridMultilevel"/>
+    <w:tmpl w:val="D468557E"/>
+    <w:lvl w:ilvl="0" w:tplc="041D000D">
+      <w:start w:val="1"/>
+      <w:numFmt w:val="bullet"/>
+      <w:lvlText w:val=""/>
+      <w:lvlJc w:val="left"/>
+      <w:pPr>
+        <w:ind w:left="720" w:hanging="360"/>
+      </w:pPr>
+      <w:rPr>
+        <w:rFonts w:ascii="Wingdings" w:hAnsi="Wingdings" w:hint="default"/>
+      </w:rPr>
+    </w:lvl>
+    <w:lvl w:ilvl="1" w:tplc="041D0003" w:tentative="1">
+      <w:start w:val="1"/>
+      <w:numFmt w:val="bullet"/>
+      <w:lvlText w:val="o"/>
+      <w:lvlJc w:val="left"/>
+      <w:pPr>
+        <w:ind w:left="1440" w:hanging="360"/>
+      </w:pPr>
+      <w:rPr>
+        <w:rFonts w:ascii="Courier New" w:hAnsi="Courier New" w:cs="Courier New" w:hint="default"/>
+      </w:rPr>
+    </w:lvl>
+    <w:lvl w:ilvl="2" w:tplc="041D0005" w:tentative="1">
+      <w:start w:val="1"/>
+      <w:numFmt w:val="bullet"/>
+      <w:lvlText w:val=""/>
+      <w:lvlJc w:val="left"/>
+      <w:pPr>
+        <w:ind w:left="2160" w:hanging="360"/>
+      </w:pPr>
+      <w:rPr>
+        <w:rFonts w:ascii="Wingdings" w:hAnsi="Wingdings" w:hint="default"/>
+      </w:rPr>
+    </w:lvl>
+    <w:lvl w:ilvl="3" w:tplc="041D0001" w:tentative="1">
+      <w:start w:val="1"/>
+      <w:numFmt w:val="bullet"/>
+      <w:lvlText w:val=""/>
+      <w:lvlJc w:val="left"/>
+      <w:pPr>
+        <w:ind w:left="2880" w:hanging="360"/>
+      </w:pPr>
+      <w:rPr>
+        <w:rFonts w:ascii="Symbol" w:hAnsi="Symbol" w:hint="default"/>
+      </w:rPr>
+    </w:lvl>
+    <w:lvl w:ilvl="4" w:tplc="041D0003" w:tentative="1">
+      <w:start w:val="1"/>
+      <w:numFmt w:val="bullet"/>
+      <w:lvlText w:val="o"/>
+      <w:lvlJc w:val="left"/>
+      <w:pPr>
+        <w:ind w:left="3600" w:hanging="360"/>
+      </w:pPr>
+      <w:rPr>
+        <w:rFonts w:ascii="Courier New" w:hAnsi="Courier New" w:cs="Courier New" w:hint="default"/>
+      </w:rPr>
+    </w:lvl>
+    <w:lvl w:ilvl="5" w:tplc="041D0005" w:tentative="1">
+      <w:start w:val="1"/>
+      <w:numFmt w:val="bullet"/>
+      <w:lvlText w:val=""/>
+      <w:lvlJc w:val="left"/>
+      <w:pPr>
+        <w:ind w:left="4320" w:hanging="360"/>
+      </w:pPr>
+      <w:rPr>
+        <w:rFonts w:ascii="Wingdings" w:hAnsi="Wingdings" w:hint="default"/>
+      </w:rPr>
+    </w:lvl>
+    <w:lvl w:ilvl="6" w:tplc="041D0001" w:tentative="1">
+      <w:start w:val="1"/>
+      <w:numFmt w:val="bullet"/>
+      <w:lvlText w:val=""/>
+      <w:lvlJc w:val="left"/>
+      <w:pPr>
+        <w:ind w:left="5040" w:hanging="360"/>
+      </w:pPr>
+      <w:rPr>
+        <w:rFonts w:ascii="Symbol" w:hAnsi="Symbol" w:hint="default"/>
+      </w:rPr>
+    </w:lvl>
+    <w:lvl w:ilvl="7" w:tplc="041D0003" w:tentative="1">
+      <w:start w:val="1"/>
+      <w:numFmt w:val="bullet"/>
+      <w:lvlText w:val="o"/>
+      <w:lvlJc w:val="left"/>
+      <w:pPr>
+        <w:ind w:left="5760" w:hanging="360"/>
+      </w:pPr>
+      <w:rPr>
+        <w:rFonts w:ascii="Courier New" w:hAnsi="Courier New" w:cs="Courier New" w:hint="default"/>
+      </w:rPr>
+    </w:lvl>
+    <w:lvl w:ilvl="8" w:tplc="041D0005" w:tentative="1">
+      <w:start w:val="1"/>
+      <w:numFmt w:val="bullet"/>
+      <w:lvlText w:val=""/>
+      <w:lvlJc w:val="left"/>
+      <w:pPr>
+        <w:ind w:left="6480" w:hanging="360"/>
+      </w:pPr>
+      <w:rPr>
+        <w:rFonts w:ascii="Wingdings" w:hAnsi="Wingdings" w:hint="default"/>
+      </w:rPr>
+    </w:lvl>
+  </w:abstractNum>
+  <w:abstractNum w:abstractNumId="14">
     <w:nsid w:val="30206E31"/>
     <w:multiLevelType w:val="multilevel"/>
     <w:tmpl w:val="2BACF158"/>
@@ -1348,7 +3329,7 @@
       </w:rPr>
     </w:lvl>
   </w:abstractNum>
-  <w:abstractNum w:abstractNumId="14">
+  <w:abstractNum w:abstractNumId="15">
     <w:nsid w:val="327D12DB"/>
     <w:multiLevelType w:val="multilevel"/>
     <w:tmpl w:val="62C0EA0E"/>
@@ -1488,7 +3469,7 @@
       </w:rPr>
     </w:lvl>
   </w:abstractNum>
-  <w:abstractNum w:abstractNumId="15">
+  <w:abstractNum w:abstractNumId="16">
     <w:nsid w:val="34294988"/>
     <w:multiLevelType w:val="hybridMultilevel"/>
     <w:tmpl w:val="113816B8"/>
@@ -1601,7 +3582,7 @@
       </w:rPr>
     </w:lvl>
   </w:abstractNum>
-  <w:abstractNum w:abstractNumId="16">
+  <w:abstractNum w:abstractNumId="17">
     <w:nsid w:val="404A10A6"/>
     <w:multiLevelType w:val="multilevel"/>
     <w:tmpl w:val="C80E4FE6"/>
@@ -1741,7 +3722,7 @@
       </w:rPr>
     </w:lvl>
   </w:abstractNum>
-  <w:abstractNum w:abstractNumId="17">
+  <w:abstractNum w:abstractNumId="18">
     <w:nsid w:val="41DE2AFA"/>
     <w:multiLevelType w:val="hybridMultilevel"/>
     <w:tmpl w:val="D1F650C2"/>
@@ -1827,7 +3808,120 @@
       </w:pPr>
     </w:lvl>
   </w:abstractNum>
-  <w:abstractNum w:abstractNumId="18">
+  <w:abstractNum w:abstractNumId="19">
+    <w:nsid w:val="43734235"/>
+    <w:multiLevelType w:val="hybridMultilevel"/>
+    <w:tmpl w:val="66F08CDA"/>
+    <w:lvl w:ilvl="0" w:tplc="041D000D">
+      <w:start w:val="1"/>
+      <w:numFmt w:val="bullet"/>
+      <w:lvlText w:val=""/>
+      <w:lvlJc w:val="left"/>
+      <w:pPr>
+        <w:ind w:left="720" w:hanging="360"/>
+      </w:pPr>
+      <w:rPr>
+        <w:rFonts w:ascii="Wingdings" w:hAnsi="Wingdings" w:hint="default"/>
+      </w:rPr>
+    </w:lvl>
+    <w:lvl w:ilvl="1" w:tplc="041D0003" w:tentative="1">
+      <w:start w:val="1"/>
+      <w:numFmt w:val="bullet"/>
+      <w:lvlText w:val="o"/>
+      <w:lvlJc w:val="left"/>
+      <w:pPr>
+        <w:ind w:left="1440" w:hanging="360"/>
+      </w:pPr>
+      <w:rPr>
+        <w:rFonts w:ascii="Courier New" w:hAnsi="Courier New" w:cs="Courier New" w:hint="default"/>
+      </w:rPr>
+    </w:lvl>
+    <w:lvl w:ilvl="2" w:tplc="041D0005" w:tentative="1">
+      <w:start w:val="1"/>
+      <w:numFmt w:val="bullet"/>
+      <w:lvlText w:val=""/>
+      <w:lvlJc w:val="left"/>
+      <w:pPr>
+        <w:ind w:left="2160" w:hanging="360"/>
+      </w:pPr>
+      <w:rPr>
+        <w:rFonts w:ascii="Wingdings" w:hAnsi="Wingdings" w:hint="default"/>
+      </w:rPr>
+    </w:lvl>
+    <w:lvl w:ilvl="3" w:tplc="041D0001" w:tentative="1">
+      <w:start w:val="1"/>
+      <w:numFmt w:val="bullet"/>
+      <w:lvlText w:val=""/>
+      <w:lvlJc w:val="left"/>
+      <w:pPr>
+        <w:ind w:left="2880" w:hanging="360"/>
+      </w:pPr>
+      <w:rPr>
+        <w:rFonts w:ascii="Symbol" w:hAnsi="Symbol" w:hint="default"/>
+      </w:rPr>
+    </w:lvl>
+    <w:lvl w:ilvl="4" w:tplc="041D0003" w:tentative="1">
+      <w:start w:val="1"/>
+      <w:numFmt w:val="bullet"/>
+      <w:lvlText w:val="o"/>
+      <w:lvlJc w:val="left"/>
+      <w:pPr>
+        <w:ind w:left="3600" w:hanging="360"/>
+      </w:pPr>
+      <w:rPr>
+        <w:rFonts w:ascii="Courier New" w:hAnsi="Courier New" w:cs="Courier New" w:hint="default"/>
+      </w:rPr>
+    </w:lvl>
+    <w:lvl w:ilvl="5" w:tplc="041D0005" w:tentative="1">
+      <w:start w:val="1"/>
+      <w:numFmt w:val="bullet"/>
+      <w:lvlText w:val=""/>
+      <w:lvlJc w:val="left"/>
+      <w:pPr>
+        <w:ind w:left="4320" w:hanging="360"/>
+      </w:pPr>
+      <w:rPr>
+        <w:rFonts w:ascii="Wingdings" w:hAnsi="Wingdings" w:hint="default"/>
+      </w:rPr>
+    </w:lvl>
+    <w:lvl w:ilvl="6" w:tplc="041D0001" w:tentative="1">
+      <w:start w:val="1"/>
+      <w:numFmt w:val="bullet"/>
+      <w:lvlText w:val=""/>
+      <w:lvlJc w:val="left"/>
+      <w:pPr>
+        <w:ind w:left="5040" w:hanging="360"/>
+      </w:pPr>
+      <w:rPr>
+        <w:rFonts w:ascii="Symbol" w:hAnsi="Symbol" w:hint="default"/>
+      </w:rPr>
+    </w:lvl>
+    <w:lvl w:ilvl="7" w:tplc="041D0003" w:tentative="1">
+      <w:start w:val="1"/>
+      <w:numFmt w:val="bullet"/>
+      <w:lvlText w:val="o"/>
+      <w:lvlJc w:val="left"/>
+      <w:pPr>
+        <w:ind w:left="5760" w:hanging="360"/>
+      </w:pPr>
+      <w:rPr>
+        <w:rFonts w:ascii="Courier New" w:hAnsi="Courier New" w:cs="Courier New" w:hint="default"/>
+      </w:rPr>
+    </w:lvl>
+    <w:lvl w:ilvl="8" w:tplc="041D0005" w:tentative="1">
+      <w:start w:val="1"/>
+      <w:numFmt w:val="bullet"/>
+      <w:lvlText w:val=""/>
+      <w:lvlJc w:val="left"/>
+      <w:pPr>
+        <w:ind w:left="6480" w:hanging="360"/>
+      </w:pPr>
+      <w:rPr>
+        <w:rFonts w:ascii="Wingdings" w:hAnsi="Wingdings" w:hint="default"/>
+      </w:rPr>
+    </w:lvl>
+  </w:abstractNum>
+  <w:abstractNum w:abstractNumId="20">
     <w:nsid w:val="4F8A1E4B"/>
     <w:multiLevelType w:val="hybridMultilevel"/>
     <w:tmpl w:val="E6C2495C"/>
@@ -1940,7 +4034,93 @@
       </w:rPr>
     </w:lvl>
   </w:abstractNum>
-  <w:abstractNum w:abstractNumId="19">
+  <w:abstractNum w:abstractNumId="21">
+    <w:nsid w:val="52111396"/>
+    <w:multiLevelType w:val="hybridMultilevel"/>
+    <w:tmpl w:val="0DF82F4E"/>
+    <w:lvl w:ilvl="0" w:tplc="041D000F">
+      <w:start w:val="1"/>
+      <w:numFmt w:val="decimal"/>
+      <w:lvlText w:val="%1."/>
+      <w:lvlJc w:val="left"/>
+      <w:pPr>
+        <w:ind w:left="720" w:hanging="360"/>
+      </w:pPr>
+    </w:lvl>
+    <w:lvl w:ilvl="1" w:tplc="041D0019" w:tentative="1">
+      <w:start w:val="1"/>
+      <w:numFmt w:val="lowerLetter"/>
+      <w:lvlText w:val="%2."/>
+      <w:lvlJc w:val="left"/>
+      <w:pPr>
+        <w:ind w:left="1440" w:hanging="360"/>
+      </w:pPr>
+    </w:lvl>
+    <w:lvl w:ilvl="2" w:tplc="041D001B" w:tentative="1">
+      <w:start w:val="1"/>
+      <w:numFmt w:val="lowerRoman"/>
+      <w:lvlText w:val="%3."/>
+      <w:lvlJc w:val="right"/>
+      <w:pPr>
+        <w:ind w:left="2160" w:hanging="180"/>
+      </w:pPr>
+    </w:lvl>
+    <w:lvl w:ilvl="3" w:tplc="041D000F" w:tentative="1">
+      <w:start w:val="1"/>
+      <w:numFmt w:val="decimal"/>
+      <w:lvlText w:val="%4."/>
+      <w:lvlJc w:val="left"/>
+      <w:pPr>
+        <w:ind w:left="2880" w:hanging="360"/>
+      </w:pPr>
+    </w:lvl>
+    <w:lvl w:ilvl="4" w:tplc="041D0019" w:tentative="1">
+      <w:start w:val="1"/>
+      <w:numFmt w:val="lowerLetter"/>
+      <w:lvlText w:val="%5."/>
+      <w:lvlJc w:val="left"/>
+      <w:pPr>
+        <w:ind w:left="3600" w:hanging="360"/>
+      </w:pPr>
+    </w:lvl>
+    <w:lvl w:ilvl="5" w:tplc="041D001B" w:tentative="1">
+      <w:start w:val="1"/>
+      <w:numFmt w:val="lowerRoman"/>
+      <w:lvlText w:val="%6."/>
+      <w:lvlJc w:val="right"/>
+      <w:pPr>
+        <w:ind w:left="4320" w:hanging="180"/>
+      </w:pPr>
+    </w:lvl>
+    <w:lvl w:ilvl="6" w:tplc="041D000F" w:tentative="1">
+      <w:start w:val="1"/>
+      <w:numFmt w:val="decimal"/>
+      <w:lvlText w:val="%7."/>
+      <w:lvlJc w:val="left"/>
+      <w:pPr>
+        <w:ind w:left="5040" w:hanging="360"/>
+      </w:pPr>
+    </w:lvl>
+    <w:lvl w:ilvl="7" w:tplc="041D0019" w:tentative="1">
+      <w:start w:val="1"/>
+      <w:numFmt w:val="lowerLetter"/>
+      <w:lvlText w:val="%8."/>
+      <w:lvlJc w:val="left"/>
+      <w:pPr>
+        <w:ind w:left="5760" w:hanging="360"/>
+      </w:pPr>
+    </w:lvl>
+    <w:lvl w:ilvl="8" w:tplc="041D001B" w:tentative="1">
+      <w:start w:val="1"/>
+      <w:numFmt w:val="lowerRoman"/>
+      <w:lvlText w:val="%9."/>
+      <w:lvlJc w:val="right"/>
+      <w:pPr>
+        <w:ind w:left="6480" w:hanging="180"/>
+      </w:pPr>
+    </w:lvl>
+  </w:abstractNum>
+  <w:abstractNum w:abstractNumId="22">
     <w:nsid w:val="5413348E"/>
     <w:multiLevelType w:val="hybridMultilevel"/>
     <w:tmpl w:val="F12CBCD4"/>
@@ -2053,7 +4233,7 @@
       </w:rPr>
     </w:lvl>
   </w:abstractNum>
-  <w:abstractNum w:abstractNumId="20">
+  <w:abstractNum w:abstractNumId="23">
     <w:nsid w:val="5583375B"/>
     <w:multiLevelType w:val="multilevel"/>
     <w:tmpl w:val="B34639A6"/>
@@ -2193,7 +4373,7 @@
       </w:rPr>
     </w:lvl>
   </w:abstractNum>
-  <w:abstractNum w:abstractNumId="21">
+  <w:abstractNum w:abstractNumId="24">
     <w:nsid w:val="57E53678"/>
     <w:multiLevelType w:val="multilevel"/>
     <w:tmpl w:val="D45C5DE2"/>
@@ -2333,7 +4513,7 @@
       </w:rPr>
     </w:lvl>
   </w:abstractNum>
-  <w:abstractNum w:abstractNumId="22">
+  <w:abstractNum w:abstractNumId="25">
     <w:nsid w:val="57F05DB8"/>
     <w:multiLevelType w:val="multilevel"/>
     <w:tmpl w:val="9A5C45F4"/>
@@ -2473,7 +4653,7 @@
       </w:rPr>
     </w:lvl>
   </w:abstractNum>
-  <w:abstractNum w:abstractNumId="23">
+  <w:abstractNum w:abstractNumId="26">
     <w:nsid w:val="5A7165CF"/>
     <w:multiLevelType w:val="multilevel"/>
     <w:tmpl w:val="4C584190"/>
@@ -2613,7 +4793,7 @@
       </w:rPr>
     </w:lvl>
   </w:abstractNum>
-  <w:abstractNum w:abstractNumId="24">
+  <w:abstractNum w:abstractNumId="27">
     <w:nsid w:val="5A8E3E3C"/>
     <w:multiLevelType w:val="multilevel"/>
     <w:tmpl w:val="8A2673CC"/>
@@ -2753,7 +4933,7 @@
       </w:rPr>
     </w:lvl>
   </w:abstractNum>
-  <w:abstractNum w:abstractNumId="25">
+  <w:abstractNum w:abstractNumId="28">
     <w:nsid w:val="5F40761B"/>
     <w:multiLevelType w:val="multilevel"/>
     <w:tmpl w:val="EB18B6D2"/>
@@ -2893,7 +5073,7 @@
       </w:rPr>
     </w:lvl>
   </w:abstractNum>
-  <w:abstractNum w:abstractNumId="26">
+  <w:abstractNum w:abstractNumId="29">
     <w:nsid w:val="60654AB8"/>
     <w:multiLevelType w:val="multilevel"/>
     <w:tmpl w:val="3E86F30E"/>
@@ -3036,7 +5216,120 @@
       </w:rPr>
     </w:lvl>
   </w:abstractNum>
-  <w:abstractNum w:abstractNumId="27">
+  <w:abstractNum w:abstractNumId="30">
+    <w:nsid w:val="677415D7"/>
+    <w:multiLevelType w:val="hybridMultilevel"/>
+    <w:tmpl w:val="2A8EFA7A"/>
+    <w:lvl w:ilvl="0" w:tplc="041D000D">
+      <w:start w:val="1"/>
+      <w:numFmt w:val="bullet"/>
+      <w:lvlText w:val=""/>
+      <w:lvlJc w:val="left"/>
+      <w:pPr>
+        <w:ind w:left="720" w:hanging="360"/>
+      </w:pPr>
+      <w:rPr>
+        <w:rFonts w:ascii="Wingdings" w:hAnsi="Wingdings" w:hint="default"/>
+      </w:rPr>
+    </w:lvl>
+    <w:lvl w:ilvl="1" w:tplc="041D0003" w:tentative="1">
+      <w:start w:val="1"/>
+      <w:numFmt w:val="bullet"/>
+      <w:lvlText w:val="o"/>
+      <w:lvlJc w:val="left"/>
+      <w:pPr>
+        <w:ind w:left="1440" w:hanging="360"/>
+      </w:pPr>
+      <w:rPr>
+        <w:rFonts w:ascii="Courier New" w:hAnsi="Courier New" w:cs="Courier New" w:hint="default"/>
+      </w:rPr>
+    </w:lvl>
+    <w:lvl w:ilvl="2" w:tplc="041D0005" w:tentative="1">
+      <w:start w:val="1"/>
+      <w:numFmt w:val="bullet"/>
+      <w:lvlText w:val=""/>
+      <w:lvlJc w:val="left"/>
+      <w:pPr>
+        <w:ind w:left="2160" w:hanging="360"/>
+      </w:pPr>
+      <w:rPr>
+        <w:rFonts w:ascii="Wingdings" w:hAnsi="Wingdings" w:hint="default"/>
+      </w:rPr>
+    </w:lvl>
+    <w:lvl w:ilvl="3" w:tplc="041D0001" w:tentative="1">
+      <w:start w:val="1"/>
+      <w:numFmt w:val="bullet"/>
+      <w:lvlText w:val=""/>
+      <w:lvlJc w:val="left"/>
+      <w:pPr>
+        <w:ind w:left="2880" w:hanging="360"/>
+      </w:pPr>
+      <w:rPr>
+        <w:rFonts w:ascii="Symbol" w:hAnsi="Symbol" w:hint="default"/>
+      </w:rPr>
+    </w:lvl>
+    <w:lvl w:ilvl="4" w:tplc="041D0003" w:tentative="1">
+      <w:start w:val="1"/>
+      <w:numFmt w:val="bullet"/>
+      <w:lvlText w:val="o"/>
+      <w:lvlJc w:val="left"/>
+      <w:pPr>
+        <w:ind w:left="3600" w:hanging="360"/>
+      </w:pPr>
+      <w:rPr>
+        <w:rFonts w:ascii="Courier New" w:hAnsi="Courier New" w:cs="Courier New" w:hint="default"/>
+      </w:rPr>
+    </w:lvl>
+    <w:lvl w:ilvl="5" w:tplc="041D0005" w:tentative="1">
+      <w:start w:val="1"/>
+      <w:numFmt w:val="bullet"/>
+      <w:lvlText w:val=""/>
+      <w:lvlJc w:val="left"/>
+      <w:pPr>
+        <w:ind w:left="4320" w:hanging="360"/>
+      </w:pPr>
+      <w:rPr>
+        <w:rFonts w:ascii="Wingdings" w:hAnsi="Wingdings" w:hint="default"/>
+      </w:rPr>
+    </w:lvl>
+    <w:lvl w:ilvl="6" w:tplc="041D0001" w:tentative="1">
+      <w:start w:val="1"/>
+      <w:numFmt w:val="bullet"/>
+      <w:lvlText w:val=""/>
+      <w:lvlJc w:val="left"/>
+      <w:pPr>
+        <w:ind w:left="5040" w:hanging="360"/>
+      </w:pPr>
+      <w:rPr>
+        <w:rFonts w:ascii="Symbol" w:hAnsi="Symbol" w:hint="default"/>
+      </w:rPr>
+    </w:lvl>
+    <w:lvl w:ilvl="7" w:tplc="041D0003" w:tentative="1">
+      <w:start w:val="1"/>
+      <w:numFmt w:val="bullet"/>
+      <w:lvlText w:val="o"/>
+      <w:lvlJc w:val="left"/>
+      <w:pPr>
+        <w:ind w:left="5760" w:hanging="360"/>
+      </w:pPr>
+      <w:rPr>
+        <w:rFonts w:ascii="Courier New" w:hAnsi="Courier New" w:cs="Courier New" w:hint="default"/>
+      </w:rPr>
+    </w:lvl>
+    <w:lvl w:ilvl="8" w:tplc="041D0005" w:tentative="1">
+      <w:start w:val="1"/>
+      <w:numFmt w:val="bullet"/>
+      <w:lvlText w:val=""/>
+      <w:lvlJc w:val="left"/>
+      <w:pPr>
+        <w:ind w:left="6480" w:hanging="360"/>
+      </w:pPr>
+      <w:rPr>
+        <w:rFonts w:ascii="Wingdings" w:hAnsi="Wingdings" w:hint="default"/>
+      </w:rPr>
+    </w:lvl>
+  </w:abstractNum>
+  <w:abstractNum w:abstractNumId="31">
     <w:nsid w:val="6A312D13"/>
     <w:multiLevelType w:val="multilevel"/>
     <w:tmpl w:val="66204930"/>
@@ -3176,7 +5469,7 @@
       </w:rPr>
     </w:lvl>
   </w:abstractNum>
-  <w:abstractNum w:abstractNumId="28">
+  <w:abstractNum w:abstractNumId="32">
     <w:nsid w:val="793363AE"/>
     <w:multiLevelType w:val="multilevel"/>
     <w:tmpl w:val="BC3E1CFC"/>
@@ -3316,7 +5609,120 @@
       </w:rPr>
     </w:lvl>
   </w:abstractNum>
-  <w:abstractNum w:abstractNumId="29">
+  <w:abstractNum w:abstractNumId="33">
+    <w:nsid w:val="7A0A15B3"/>
+    <w:multiLevelType w:val="hybridMultilevel"/>
+    <w:tmpl w:val="3C04F11C"/>
+    <w:lvl w:ilvl="0" w:tplc="041D000D">
+      <w:start w:val="1"/>
+      <w:numFmt w:val="bullet"/>
+      <w:lvlText w:val=""/>
+      <w:lvlJc w:val="left"/>
+      <w:pPr>
+        <w:ind w:left="720" w:hanging="360"/>
+      </w:pPr>
+      <w:rPr>
+        <w:rFonts w:ascii="Wingdings" w:hAnsi="Wingdings" w:hint="default"/>
+      </w:rPr>
+    </w:lvl>
+    <w:lvl w:ilvl="1" w:tplc="041D0003" w:tentative="1">
+      <w:start w:val="1"/>
+      <w:numFmt w:val="bullet"/>
+      <w:lvlText w:val="o"/>
+      <w:lvlJc w:val="left"/>
+      <w:pPr>
+        <w:ind w:left="1440" w:hanging="360"/>
+      </w:pPr>
+      <w:rPr>
+        <w:rFonts w:ascii="Courier New" w:hAnsi="Courier New" w:cs="Courier New" w:hint="default"/>
+      </w:rPr>
+    </w:lvl>
+    <w:lvl w:ilvl="2" w:tplc="041D0005" w:tentative="1">
+      <w:start w:val="1"/>
+      <w:numFmt w:val="bullet"/>
+      <w:lvlText w:val=""/>
+      <w:lvlJc w:val="left"/>
+      <w:pPr>
+        <w:ind w:left="2160" w:hanging="360"/>
+      </w:pPr>
+      <w:rPr>
+        <w:rFonts w:ascii="Wingdings" w:hAnsi="Wingdings" w:hint="default"/>
+      </w:rPr>
+    </w:lvl>
+    <w:lvl w:ilvl="3" w:tplc="041D0001" w:tentative="1">
+      <w:start w:val="1"/>
+      <w:numFmt w:val="bullet"/>
+      <w:lvlText w:val=""/>
+      <w:lvlJc w:val="left"/>
+      <w:pPr>
+        <w:ind w:left="2880" w:hanging="360"/>
+      </w:pPr>
+      <w:rPr>
+        <w:rFonts w:ascii="Symbol" w:hAnsi="Symbol" w:hint="default"/>
+      </w:rPr>
+    </w:lvl>
+    <w:lvl w:ilvl="4" w:tplc="041D0003" w:tentative="1">
+      <w:start w:val="1"/>
+      <w:numFmt w:val="bullet"/>
+      <w:lvlText w:val="o"/>
+      <w:lvlJc w:val="left"/>
+      <w:pPr>
+        <w:ind w:left="3600" w:hanging="360"/>
+      </w:pPr>
+      <w:rPr>
+        <w:rFonts w:ascii="Courier New" w:hAnsi="Courier New" w:cs="Courier New" w:hint="default"/>
+      </w:rPr>
+    </w:lvl>
+    <w:lvl w:ilvl="5" w:tplc="041D0005" w:tentative="1">
+      <w:start w:val="1"/>
+      <w:numFmt w:val="bullet"/>
+      <w:lvlText w:val=""/>
+      <w:lvlJc w:val="left"/>
+      <w:pPr>
+        <w:ind w:left="4320" w:hanging="360"/>
+      </w:pPr>
+      <w:rPr>
+        <w:rFonts w:ascii="Wingdings" w:hAnsi="Wingdings" w:hint="default"/>
+      </w:rPr>
+    </w:lvl>
+    <w:lvl w:ilvl="6" w:tplc="041D0001" w:tentative="1">
+      <w:start w:val="1"/>
+      <w:numFmt w:val="bullet"/>
+      <w:lvlText w:val=""/>
+      <w:lvlJc w:val="left"/>
+      <w:pPr>
+        <w:ind w:left="5040" w:hanging="360"/>
+      </w:pPr>
+      <w:rPr>
+        <w:rFonts w:ascii="Symbol" w:hAnsi="Symbol" w:hint="default"/>
+      </w:rPr>
+    </w:lvl>
+    <w:lvl w:ilvl="7" w:tplc="041D0003" w:tentative="1">
+      <w:start w:val="1"/>
+      <w:numFmt w:val="bullet"/>
+      <w:lvlText w:val="o"/>
+      <w:lvlJc w:val="left"/>
+      <w:pPr>
+        <w:ind w:left="5760" w:hanging="360"/>
+      </w:pPr>
+      <w:rPr>
+        <w:rFonts w:ascii="Courier New" w:hAnsi="Courier New" w:cs="Courier New" w:hint="default"/>
+      </w:rPr>
+    </w:lvl>
+    <w:lvl w:ilvl="8" w:tplc="041D0005" w:tentative="1">
+      <w:start w:val="1"/>
+      <w:numFmt w:val="bullet"/>
+      <w:lvlText w:val=""/>
+      <w:lvlJc w:val="left"/>
+      <w:pPr>
+        <w:ind w:left="6480" w:hanging="360"/>
+      </w:pPr>
+      <w:rPr>
+        <w:rFonts w:ascii="Wingdings" w:hAnsi="Wingdings" w:hint="default"/>
+      </w:rPr>
+    </w:lvl>
+  </w:abstractNum>
+  <w:abstractNum w:abstractNumId="34">
     <w:nsid w:val="7A184E27"/>
     <w:multiLevelType w:val="hybridMultilevel"/>
     <w:tmpl w:val="CF62692A"/>
@@ -3460,64 +5866,79 @@
     <w:abstractNumId w:val="4"/>
   </w:num>
   <w:num w:numId="11">
-    <w:abstractNumId w:val="16"/>
+    <w:abstractNumId w:val="17"/>
   </w:num>
   <w:num w:numId="12">
     <w:abstractNumId w:val="10"/>
   </w:num>
   <w:num w:numId="13">
-    <w:abstractNumId w:val="20"/>
+    <w:abstractNumId w:val="23"/>
   </w:num>
   <w:num w:numId="14">
-    <w:abstractNumId w:val="21"/>
+    <w:abstractNumId w:val="24"/>
   </w:num>
   <w:num w:numId="15">
-    <w:abstractNumId w:val="22"/>
+    <w:abstractNumId w:val="25"/>
   </w:num>
   <w:num w:numId="16">
-    <w:abstractNumId w:val="23"/>
+    <w:abstractNumId w:val="26"/>
   </w:num>
   <w:num w:numId="17">
-    <w:abstractNumId w:val="26"/>
+    <w:abstractNumId w:val="29"/>
   </w:num>
   <w:num w:numId="18">
     <w:abstractNumId w:val="11"/>
   </w:num>
   <w:num w:numId="19">
+    <w:abstractNumId w:val="32"/>
+  </w:num>
+  <w:num w:numId="20">
+    <w:abstractNumId w:val="27"/>
+  </w:num>
+  <w:num w:numId="21">
+    <w:abstractNumId w:val="31"/>
+  </w:num>
+  <w:num w:numId="22">
     <w:abstractNumId w:val="28"/>
   </w:num>
-  <w:num w:numId="20">
-    <w:abstractNumId w:val="24"/>
+  <w:num w:numId="23">
+    <w:abstractNumId w:val="15"/>
   </w:num>
-  <w:num w:numId="21">
-    <w:abstractNumId w:val="27"/>
-  </w:num>
-  <w:num w:numId="22">
-    <w:abstractNumId w:val="25"/>
-  </w:num>
-  <w:num w:numId="23">
+  <w:num w:numId="24">
     <w:abstractNumId w:val="14"/>
   </w:num>
-  <w:num w:numId="24">
-    <w:abstractNumId w:val="13"/>
-  </w:num>
   <w:num w:numId="25">
-    <w:abstractNumId w:val="15"/>
+    <w:abstractNumId w:val="16"/>
   </w:num>
   <w:num w:numId="26">
-    <w:abstractNumId w:val="17"/>
+    <w:abstractNumId w:val="18"/>
   </w:num>
   <w:num w:numId="27">
-    <w:abstractNumId w:val="29"/>
+    <w:abstractNumId w:val="34"/>
   </w:num>
   <w:num w:numId="28">
-    <w:abstractNumId w:val="19"/>
+    <w:abstractNumId w:val="22"/>
   </w:num>
   <w:num w:numId="29">
-    <w:abstractNumId w:val="18"/>
+    <w:abstractNumId w:val="20"/>
   </w:num>
   <w:num w:numId="30">
     <w:abstractNumId w:val="12"/>
+  </w:num>
+  <w:num w:numId="31">
+    <w:abstractNumId w:val="30"/>
+  </w:num>
+  <w:num w:numId="32">
+    <w:abstractNumId w:val="21"/>
+  </w:num>
+  <w:num w:numId="33">
+    <w:abstractNumId w:val="33"/>
+  </w:num>
+  <w:num w:numId="34">
+    <w:abstractNumId w:val="19"/>
+  </w:num>
+  <w:num w:numId="35">
+    <w:abstractNumId w:val="13"/>
   </w:num>
 </w:numbering>
 </file>
@@ -4910,7 +7331,7 @@
 </file>
 
 <file path=customXml/itemProps1.xml><?xml version="1.0" encoding="utf-8"?>
-<ds:datastoreItem xmlns:ds="http://schemas.openxmlformats.org/officeDocument/2006/customXml" ds:itemID="{47EB9441-A365-45C4-B2A7-2EB817DBFEE4}">
+<ds:datastoreItem xmlns:ds="http://schemas.openxmlformats.org/officeDocument/2006/customXml" ds:itemID="{7F437AFF-8641-443F-8CC9-3C76FB521339}">
   <ds:schemaRefs>
     <ds:schemaRef ds:uri="http://schemas.openxmlformats.org/officeDocument/2006/bibliography"/>
   </ds:schemaRefs>

</xml_diff>

<commit_message>
More clarification on png in putty
</commit_message>
<xml_diff>
--- a/Report - laboration 2.docx
+++ b/Report - laboration 2.docx
@@ -159,19 +159,11 @@
               </w:rPr>
               <w:t xml:space="preserve">: </w:t>
             </w:r>
-            <w:proofErr w:type="spellStart"/>
             <w:r>
               <w:rPr>
                 <w:lang w:val="en-US"/>
               </w:rPr>
-              <w:t>Christofer</w:t>
-            </w:r>
-            <w:proofErr w:type="spellEnd"/>
-            <w:r>
-              <w:rPr>
-                <w:lang w:val="en-US"/>
-              </w:rPr>
-              <w:t xml:space="preserve"> Nguyen</w:t>
+              <w:t>Christofer Nguyen</w:t>
             </w:r>
             <w:r>
               <w:rPr>
@@ -217,21 +209,12 @@
                 <w:lang w:val="en-US"/>
               </w:rPr>
             </w:pPr>
-            <w:proofErr w:type="spellStart"/>
             <w:r>
               <w:rPr>
                 <w:i/>
                 <w:lang w:val="en-US"/>
               </w:rPr>
-              <w:t>Corusecode</w:t>
-            </w:r>
-            <w:proofErr w:type="spellEnd"/>
-            <w:r>
-              <w:rPr>
-                <w:i/>
-                <w:lang w:val="en-US"/>
-              </w:rPr>
-              <w:t xml:space="preserve">: </w:t>
+              <w:t xml:space="preserve">Corusecode: </w:t>
             </w:r>
             <w:r>
               <w:rPr>
@@ -352,139 +335,19 @@
         <w:rPr>
           <w:lang w:val="en-US"/>
         </w:rPr>
-        <w:t xml:space="preserve">The report will be containing the task for </w:t>
-      </w:r>
-      <w:proofErr w:type="spellStart"/>
-      <w:r>
-        <w:rPr>
-          <w:lang w:val="en-US"/>
-        </w:rPr>
-        <w:t>laboration</w:t>
-      </w:r>
-      <w:proofErr w:type="spellEnd"/>
-      <w:r>
-        <w:rPr>
-          <w:lang w:val="en-US"/>
-        </w:rPr>
-        <w:t xml:space="preserve"> 2. </w:t>
-      </w:r>
-      <w:proofErr w:type="spellStart"/>
-      <w:r>
-        <w:rPr>
-          <w:lang w:val="en-US"/>
-        </w:rPr>
-        <w:t>Laboration</w:t>
-      </w:r>
-      <w:proofErr w:type="spellEnd"/>
-      <w:r>
-        <w:rPr>
-          <w:lang w:val="en-US"/>
-        </w:rPr>
-        <w:t xml:space="preserve"> 2 goes through the process of creating a web server. In order to do this it is </w:t>
-      </w:r>
-      <w:proofErr w:type="spellStart"/>
-      <w:r>
-        <w:rPr>
-          <w:lang w:val="en-US"/>
-        </w:rPr>
-        <w:t>nessecary</w:t>
-      </w:r>
-      <w:proofErr w:type="spellEnd"/>
-      <w:r>
-        <w:rPr>
-          <w:lang w:val="en-US"/>
-        </w:rPr>
-        <w:t xml:space="preserve"> to understand the HTTP protocol and how it works. There is no startup code for this </w:t>
-      </w:r>
-      <w:proofErr w:type="spellStart"/>
-      <w:r>
-        <w:rPr>
-          <w:lang w:val="en-US"/>
-        </w:rPr>
-        <w:t>laboration</w:t>
-      </w:r>
-      <w:proofErr w:type="spellEnd"/>
-      <w:r>
-        <w:rPr>
-          <w:lang w:val="en-US"/>
-        </w:rPr>
-        <w:t xml:space="preserve"> all code is built from scratch</w:t>
-      </w:r>
-      <w:r>
-        <w:rPr>
-          <w:lang w:val="en-US"/>
-        </w:rPr>
-        <w:t xml:space="preserve"> using TCP server code from the previous </w:t>
-      </w:r>
-      <w:proofErr w:type="spellStart"/>
-      <w:proofErr w:type="gramStart"/>
-      <w:r>
-        <w:rPr>
-          <w:lang w:val="en-US"/>
-        </w:rPr>
-        <w:t>laboration</w:t>
-      </w:r>
-      <w:proofErr w:type="spellEnd"/>
-      <w:r>
-        <w:rPr>
-          <w:lang w:val="en-US"/>
-        </w:rPr>
-        <w:t xml:space="preserve"> </w:t>
-      </w:r>
-      <w:r>
-        <w:rPr>
-          <w:lang w:val="en-US"/>
-        </w:rPr>
-        <w:t>.</w:t>
-      </w:r>
-      <w:proofErr w:type="gramEnd"/>
-      <w:r>
-        <w:rPr>
-          <w:lang w:val="en-US"/>
-        </w:rPr>
-        <w:t xml:space="preserve"> The purpose of this </w:t>
-      </w:r>
-      <w:proofErr w:type="spellStart"/>
-      <w:r>
-        <w:rPr>
-          <w:lang w:val="en-US"/>
-        </w:rPr>
-        <w:t>laboration</w:t>
-      </w:r>
-      <w:proofErr w:type="spellEnd"/>
-      <w:r>
-        <w:rPr>
-          <w:lang w:val="en-US"/>
-        </w:rPr>
-        <w:t xml:space="preserve"> is understand how </w:t>
-      </w:r>
-      <w:proofErr w:type="gramStart"/>
-      <w:r>
-        <w:rPr>
-          <w:lang w:val="en-US"/>
-        </w:rPr>
-        <w:t>the a</w:t>
-      </w:r>
-      <w:proofErr w:type="gramEnd"/>
-      <w:r>
-        <w:rPr>
-          <w:lang w:val="en-US"/>
-        </w:rPr>
-        <w:t xml:space="preserve"> web server works through HTTP in requesting and responding. In this </w:t>
-      </w:r>
-      <w:proofErr w:type="spellStart"/>
-      <w:r>
-        <w:rPr>
-          <w:lang w:val="en-US"/>
-        </w:rPr>
-        <w:t>laboration</w:t>
-      </w:r>
-      <w:proofErr w:type="spellEnd"/>
-      <w:r>
-        <w:rPr>
-          <w:lang w:val="en-US"/>
-        </w:rPr>
-        <w:t xml:space="preserve"> there is also a collaboration in pairs.</w:t>
+        <w:t>The report will be containing the task for laboration 2. Laboration 2 goes through the process of creating a web server. In order to do this it is nessecary to understand the HTTP protocol and how it works. There is no startup code for this laboration all code is built from scratch</w:t>
+      </w:r>
+      <w:r>
+        <w:rPr>
+          <w:lang w:val="en-US"/>
+        </w:rPr>
+        <w:t xml:space="preserve"> using TCP server code from the previous laboration </w:t>
+      </w:r>
+      <w:r>
+        <w:rPr>
+          <w:lang w:val="en-US"/>
+        </w:rPr>
+        <w:t>. The purpose of this laboration is understand how the a web server works through HTTP in requesting and responding. In this laboration there is also a collaboration in pairs.</w:t>
       </w:r>
     </w:p>
     <w:p>
@@ -520,21 +383,7 @@
         <w:rPr>
           <w:lang w:val="en-US"/>
         </w:rPr>
-        <w:t xml:space="preserve">In this section the participated work will be shown in percentage in relation to the time spend in this </w:t>
-      </w:r>
-      <w:proofErr w:type="spellStart"/>
-      <w:r>
-        <w:rPr>
-          <w:lang w:val="en-US"/>
-        </w:rPr>
-        <w:t>laboration</w:t>
-      </w:r>
-      <w:proofErr w:type="spellEnd"/>
-      <w:r>
-        <w:rPr>
-          <w:lang w:val="en-US"/>
-        </w:rPr>
-        <w:t xml:space="preserve">. </w:t>
+        <w:t xml:space="preserve">In this section the participated work will be shown in percentage in relation to the time spend in this laboration. </w:t>
       </w:r>
     </w:p>
     <w:p>
@@ -582,19 +431,11 @@
           <w:lang w:val="en-US"/>
         </w:rPr>
       </w:pPr>
-      <w:proofErr w:type="spellStart"/>
-      <w:r>
-        <w:rPr>
-          <w:lang w:val="en-US"/>
-        </w:rPr>
-        <w:t>Christofer</w:t>
-      </w:r>
-      <w:proofErr w:type="spellEnd"/>
-      <w:r>
-        <w:rPr>
-          <w:lang w:val="en-US"/>
-        </w:rPr>
-        <w:t xml:space="preserve"> Nguyen – 60%</w:t>
+      <w:r>
+        <w:rPr>
+          <w:lang w:val="en-US"/>
+        </w:rPr>
+        <w:t>Christofer Nguyen – 60%</w:t>
       </w:r>
     </w:p>
     <w:p>
@@ -630,69 +471,33 @@
           <w:lang w:val="en-US"/>
         </w:rPr>
       </w:pPr>
-      <w:proofErr w:type="spellStart"/>
-      <w:r>
-        <w:rPr>
-          <w:lang w:val="en-US"/>
-        </w:rPr>
-        <w:t>Christofer</w:t>
-      </w:r>
-      <w:proofErr w:type="spellEnd"/>
-      <w:r>
-        <w:rPr>
-          <w:lang w:val="en-US"/>
-        </w:rPr>
-        <w:t xml:space="preserve"> did most of the back end Java programming in order to get the web server up and running. He referenced the work done in his first assignment as the basis for the code in assignment 2. </w:t>
-      </w:r>
-      <w:proofErr w:type="spellStart"/>
-      <w:r>
-        <w:rPr>
-          <w:lang w:val="en-US"/>
-        </w:rPr>
-        <w:t>Christofer</w:t>
-      </w:r>
-      <w:proofErr w:type="spellEnd"/>
-      <w:r>
-        <w:rPr>
-          <w:lang w:val="en-US"/>
-        </w:rPr>
-        <w:t xml:space="preserve"> took the lead in implementing the functionality of the client thread and the way requests are handled within the web server. This includes implementing the http responses and header functionality.</w:t>
-      </w:r>
-    </w:p>
-    <w:p>
-      <w:pPr>
-        <w:pStyle w:val="BodyText"/>
-        <w:rPr>
-          <w:lang w:val="en-US"/>
-        </w:rPr>
-      </w:pPr>
-    </w:p>
-    <w:p>
-      <w:pPr>
-        <w:pStyle w:val="BodyText"/>
-        <w:rPr>
-          <w:lang w:val="en-US"/>
-        </w:rPr>
-      </w:pPr>
-      <w:r>
-        <w:rPr>
-          <w:lang w:val="en-US"/>
-        </w:rPr>
-        <w:t xml:space="preserve">Jonathan did not do as much raw coding as </w:t>
-      </w:r>
-      <w:proofErr w:type="spellStart"/>
-      <w:r>
-        <w:rPr>
-          <w:lang w:val="en-US"/>
-        </w:rPr>
-        <w:t>Christofer</w:t>
-      </w:r>
-      <w:proofErr w:type="spellEnd"/>
-      <w:r>
-        <w:rPr>
-          <w:lang w:val="en-US"/>
-        </w:rPr>
-        <w:t>, instead working on the testing and commenting of the code. His r</w:t>
+      <w:r>
+        <w:rPr>
+          <w:lang w:val="en-US"/>
+        </w:rPr>
+        <w:t>Christofer did most of the back end Java programming in order to get the web server up and running. He referenced the work done in his first assignment as the basis for the code in assignment 2. Christofer took the lead in implementing the functionality of the client thread and the way requests are handled within the web server. This includes implementing the http responses and header functionality.</w:t>
+      </w:r>
+    </w:p>
+    <w:p>
+      <w:pPr>
+        <w:pStyle w:val="BodyText"/>
+        <w:rPr>
+          <w:lang w:val="en-US"/>
+        </w:rPr>
+      </w:pPr>
+    </w:p>
+    <w:p>
+      <w:pPr>
+        <w:pStyle w:val="BodyText"/>
+        <w:rPr>
+          <w:lang w:val="en-US"/>
+        </w:rPr>
+      </w:pPr>
+      <w:r>
+        <w:rPr>
+          <w:lang w:val="en-US"/>
+        </w:rPr>
+        <w:t>Jonathan did not do as much raw coding as Christofer, instead working on the testing and commenting of the code. His r</w:t>
       </w:r>
       <w:r>
         <w:rPr>
@@ -728,21 +533,7 @@
         <w:rPr>
           <w:lang w:val="en-US"/>
         </w:rPr>
-        <w:t xml:space="preserve">. Although the implementation was handled by </w:t>
-      </w:r>
-      <w:proofErr w:type="spellStart"/>
-      <w:r>
-        <w:rPr>
-          <w:lang w:val="en-US"/>
-        </w:rPr>
-        <w:t>Christofer</w:t>
-      </w:r>
-      <w:proofErr w:type="spellEnd"/>
-      <w:r>
-        <w:rPr>
-          <w:lang w:val="en-US"/>
-        </w:rPr>
-        <w:t>, both members fully understand the code and work that was done on the assignment.</w:t>
+        <w:t>. Although the implementation was handled by Christofer, both members fully understand the code and work that was done on the assignment.</w:t>
       </w:r>
     </w:p>
     <w:p>
@@ -800,21 +591,7 @@
         <w:rPr>
           <w:lang w:val="en-US"/>
         </w:rPr>
-        <w:t xml:space="preserve">Tools used in this </w:t>
-      </w:r>
-      <w:proofErr w:type="spellStart"/>
-      <w:r>
-        <w:rPr>
-          <w:lang w:val="en-US"/>
-        </w:rPr>
-        <w:t>laboration</w:t>
-      </w:r>
-      <w:proofErr w:type="spellEnd"/>
-      <w:r>
-        <w:rPr>
-          <w:lang w:val="en-US"/>
-        </w:rPr>
-        <w:t xml:space="preserve"> are the following:</w:t>
+        <w:t>Tools used in this laboration are the following:</w:t>
       </w:r>
     </w:p>
     <w:p>
@@ -965,21 +742,7 @@
         <w:rPr>
           <w:lang w:val="en-US"/>
         </w:rPr>
-        <w:t xml:space="preserve"> The server will be serving html and </w:t>
-      </w:r>
-      <w:proofErr w:type="spellStart"/>
-      <w:r>
-        <w:rPr>
-          <w:lang w:val="en-US"/>
-        </w:rPr>
-        <w:t>png</w:t>
-      </w:r>
-      <w:proofErr w:type="spellEnd"/>
-      <w:r>
-        <w:rPr>
-          <w:lang w:val="en-US"/>
-        </w:rPr>
-        <w:t xml:space="preserve"> files. There is no third party libraries or inbuilt java classes containing HTTP protocols. The server is instead simulating a HTTP protocol by applying request and responds.  In the first task we are to implement a GET request and respond with correct HTTP format together with headers and body.</w:t>
+        <w:t xml:space="preserve"> The server will be serving html and png files. There is no third party libraries or inbuilt java classes containing HTTP protocols. The server is instead simulating a HTTP protocol by applying request and responds.  In the first task we are to implement a GET request and respond with correct HTTP format together with headers and body.</w:t>
       </w:r>
     </w:p>
     <w:p>
@@ -1194,21 +957,7 @@
         <w:rPr>
           <w:lang w:val="en-US"/>
         </w:rPr>
-        <w:t xml:space="preserve">ustrates requesting a directory, the respond is a 200 OK because the specified directory contains the index.html file which is the root page for the directory. In cases where the specified directory does not contain </w:t>
-      </w:r>
-      <w:proofErr w:type="gramStart"/>
-      <w:r>
-        <w:rPr>
-          <w:lang w:val="en-US"/>
-        </w:rPr>
-        <w:t>a</w:t>
-      </w:r>
-      <w:proofErr w:type="gramEnd"/>
-      <w:r>
-        <w:rPr>
-          <w:lang w:val="en-US"/>
-        </w:rPr>
-        <w:t xml:space="preserve"> index.html file the response will be a 404 not found. </w:t>
+        <w:t xml:space="preserve">ustrates requesting a directory, the respond is a 200 OK because the specified directory contains the index.html file which is the root page for the directory. In cases where the specified directory does not contain a index.html file the response will be a 404 not found. </w:t>
       </w:r>
     </w:p>
     <w:p>
@@ -1294,21 +1043,7 @@
         <w:rPr>
           <w:lang w:val="en-US"/>
         </w:rPr>
-        <w:t xml:space="preserve">Here we are requesting </w:t>
-      </w:r>
-      <w:proofErr w:type="gramStart"/>
-      <w:r>
-        <w:rPr>
-          <w:lang w:val="en-US"/>
-        </w:rPr>
-        <w:t>a</w:t>
-      </w:r>
-      <w:proofErr w:type="gramEnd"/>
-      <w:r>
-        <w:rPr>
-          <w:lang w:val="en-US"/>
-        </w:rPr>
-        <w:t xml:space="preserve"> html file called index2.html, the respond is 200 OK and we are also displaying the requested file as seen above. </w:t>
+        <w:t xml:space="preserve">Here we are requesting a html file called index2.html, the respond is 200 OK and we are also displaying the requested file as seen above. </w:t>
       </w:r>
     </w:p>
     <w:p>
@@ -1393,63 +1128,7 @@
         <w:rPr>
           <w:lang w:val="en-US"/>
         </w:rPr>
-        <w:t xml:space="preserve">Finally we are also supposed to handle </w:t>
-      </w:r>
-      <w:proofErr w:type="spellStart"/>
-      <w:r>
-        <w:rPr>
-          <w:lang w:val="en-US"/>
-        </w:rPr>
-        <w:t>png</w:t>
-      </w:r>
-      <w:proofErr w:type="spellEnd"/>
-      <w:r>
-        <w:rPr>
-          <w:lang w:val="en-US"/>
-        </w:rPr>
-        <w:t xml:space="preserve"> files, as shown in the picture above the server is responding with a </w:t>
-      </w:r>
-      <w:proofErr w:type="spellStart"/>
-      <w:r>
-        <w:rPr>
-          <w:lang w:val="en-US"/>
-        </w:rPr>
-        <w:t>png</w:t>
-      </w:r>
-      <w:proofErr w:type="spellEnd"/>
-      <w:r>
-        <w:rPr>
-          <w:lang w:val="en-US"/>
-        </w:rPr>
-        <w:t xml:space="preserve"> file together with the corresponding headers returning a 200 OK to the client. The specified </w:t>
-      </w:r>
-      <w:proofErr w:type="spellStart"/>
-      <w:r>
-        <w:rPr>
-          <w:lang w:val="en-US"/>
-        </w:rPr>
-        <w:t>png</w:t>
-      </w:r>
-      <w:proofErr w:type="spellEnd"/>
-      <w:r>
-        <w:rPr>
-          <w:lang w:val="en-US"/>
-        </w:rPr>
-        <w:t xml:space="preserve"> file is not translated into a string instead it is send through the </w:t>
-      </w:r>
-      <w:proofErr w:type="spellStart"/>
-      <w:r>
-        <w:rPr>
-          <w:lang w:val="en-US"/>
-        </w:rPr>
-        <w:t>outputstream</w:t>
-      </w:r>
-      <w:proofErr w:type="spellEnd"/>
-      <w:r>
-        <w:rPr>
-          <w:lang w:val="en-US"/>
-        </w:rPr>
-        <w:t xml:space="preserve"> as raw bytes. </w:t>
+        <w:t xml:space="preserve">Finally we are also supposed to handle png files, as shown in the picture above the server is responding with a png file together with the corresponding headers returning a 200 OK to the client. The specified png file is not translated into a string instead it is send through the outputstream as raw bytes. </w:t>
       </w:r>
     </w:p>
     <w:p>
@@ -1663,23 +1342,7 @@
         <w:rPr>
           <w:lang w:val="en-US"/>
         </w:rPr>
-        <w:t xml:space="preserve">The response as seen in the status code above is a 403 permission denied. The permission denied will also send </w:t>
-      </w:r>
-      <w:proofErr w:type="spellStart"/>
-      <w:proofErr w:type="gramStart"/>
-      <w:r>
-        <w:rPr>
-          <w:lang w:val="en-US"/>
-        </w:rPr>
-        <w:t>a</w:t>
-      </w:r>
-      <w:proofErr w:type="spellEnd"/>
-      <w:proofErr w:type="gramEnd"/>
-      <w:r>
-        <w:rPr>
-          <w:lang w:val="en-US"/>
-        </w:rPr>
-        <w:t xml:space="preserve"> entity body which is a html response showcasing the “Permission denied” when trying to access the given URL. </w:t>
+        <w:t xml:space="preserve">The response as seen in the status code above is a 403 permission denied. The permission denied will also send a entity body which is a html response showcasing the “Permission denied” when trying to access the given URL. </w:t>
       </w:r>
     </w:p>
     <w:p>
@@ -1765,35 +1428,7 @@
           <w:lang w:val="en-US"/>
         </w:rPr>
         <w:lastRenderedPageBreak/>
-        <w:t xml:space="preserve">In second restriction the specified </w:t>
-      </w:r>
-      <w:proofErr w:type="spellStart"/>
-      <w:r>
-        <w:rPr>
-          <w:lang w:val="en-US"/>
-        </w:rPr>
-        <w:t>png</w:t>
-      </w:r>
-      <w:proofErr w:type="spellEnd"/>
-      <w:r>
-        <w:rPr>
-          <w:lang w:val="en-US"/>
-        </w:rPr>
-        <w:t xml:space="preserve"> file is none </w:t>
-      </w:r>
-      <w:proofErr w:type="spellStart"/>
-      <w:r>
-        <w:rPr>
-          <w:lang w:val="en-US"/>
-        </w:rPr>
-        <w:t>accesable</w:t>
-      </w:r>
-      <w:proofErr w:type="spellEnd"/>
-      <w:r>
-        <w:rPr>
-          <w:lang w:val="en-US"/>
-        </w:rPr>
-        <w:t xml:space="preserve"> therefor also returning a 403 permission denied. </w:t>
+        <w:t xml:space="preserve">In second restriction the specified png file is none accesable therefor also returning a 403 permission denied. </w:t>
       </w:r>
     </w:p>
     <w:p>
@@ -1963,21 +1598,7 @@
         <w:rPr>
           <w:lang w:val="en-US"/>
         </w:rPr>
-        <w:t xml:space="preserve">The final error response occurs as default whenever anything else in the web server </w:t>
-      </w:r>
-      <w:proofErr w:type="spellStart"/>
-      <w:r>
-        <w:rPr>
-          <w:lang w:val="en-US"/>
-        </w:rPr>
-        <w:t>can not</w:t>
-      </w:r>
-      <w:proofErr w:type="spellEnd"/>
-      <w:r>
-        <w:rPr>
-          <w:lang w:val="en-US"/>
-        </w:rPr>
-        <w:t xml:space="preserve"> handle from the request. The following scenario shown above is when the client wants to display a .jpg file which is not recognized by the server. </w:t>
+        <w:t xml:space="preserve">The final error response occurs as default whenever anything else in the web server can not handle from the request. The following scenario shown above is when the client wants to display a .jpg file which is not recognized by the server. </w:t>
       </w:r>
     </w:p>
     <w:p>
@@ -2022,21 +1643,7 @@
         <w:rPr>
           <w:lang w:val="en-US"/>
         </w:rPr>
-        <w:t xml:space="preserve">In the final task for this </w:t>
-      </w:r>
-      <w:proofErr w:type="spellStart"/>
-      <w:r>
-        <w:rPr>
-          <w:lang w:val="en-US"/>
-        </w:rPr>
-        <w:t>laboration</w:t>
-      </w:r>
-      <w:proofErr w:type="spellEnd"/>
-      <w:r>
-        <w:rPr>
-          <w:lang w:val="en-US"/>
-        </w:rPr>
-        <w:t xml:space="preserve"> we are to do the same request but instead using a telnet client simulation through putty.</w:t>
+        <w:t>In the final task for this laboration we are to do the same request but instead using a telnet client simulation through putty.</w:t>
       </w:r>
       <w:r>
         <w:rPr>
@@ -2614,7 +2221,7 @@
           <w:noProof/>
           <w:lang w:val="en-ZA" w:eastAsia="en-ZA"/>
         </w:rPr>
-        <w:t>arranged characters. The raw binary data that makes up the image file is UTF-8 encoded for display in the putty term</w:t>
+        <w:t>arranged characters. The raw binary data that makes up the image file is UTF-8 encoded for displa</w:t>
       </w:r>
       <w:bookmarkStart w:id="0" w:name="_GoBack"/>
       <w:bookmarkEnd w:id="0"/>
@@ -2623,7 +2230,7 @@
           <w:noProof/>
           <w:lang w:val="en-ZA" w:eastAsia="en-ZA"/>
         </w:rPr>
-        <w:t xml:space="preserve">inal, because that is the </w:t>
+        <w:t xml:space="preserve">y in the putty terminal, because that is the </w:t>
       </w:r>
       <w:r>
         <w:rPr>
@@ -2644,7 +2251,42 @@
           <w:noProof/>
           <w:lang w:val="en-ZA" w:eastAsia="en-ZA"/>
         </w:rPr>
-        <w:t xml:space="preserve"> A more suitable encoding for the requested image would be Base64 encoding which is able to encode arbitrary binary values. UTF-8 is used for Unicode strings instead.</w:t>
+        <w:t xml:space="preserve"> A more suitable encoding for the requested image would be Base64 encoding which is able to encode arbitrary binary values</w:t>
+      </w:r>
+      <w:r>
+        <w:rPr>
+          <w:noProof/>
+          <w:lang w:val="en-ZA" w:eastAsia="en-ZA"/>
+        </w:rPr>
+        <w:t xml:space="preserve"> in such a way that they cannot be misinterpreted as a command</w:t>
+      </w:r>
+      <w:r>
+        <w:rPr>
+          <w:noProof/>
+          <w:lang w:val="en-ZA" w:eastAsia="en-ZA"/>
+        </w:rPr>
+        <w:t>. UTF-8 is used for Unicode strings instead.</w:t>
+      </w:r>
+      <w:r>
+        <w:rPr>
+          <w:noProof/>
+          <w:lang w:val="en-ZA" w:eastAsia="en-ZA"/>
+        </w:rPr>
+        <w:t xml:space="preserve"> This is why we see what appears to be </w:t>
+      </w:r>
+      <w:r>
+        <w:rPr>
+          <w:noProof/>
+          <w:lang w:val="en-ZA" w:eastAsia="en-ZA"/>
+        </w:rPr>
+        <w:t>garbled</w:t>
+      </w:r>
+      <w:r>
+        <w:rPr>
+          <w:noProof/>
+          <w:lang w:val="en-ZA" w:eastAsia="en-ZA"/>
+        </w:rPr>
+        <w:t xml:space="preserve"> letters representing the png.</w:t>
       </w:r>
     </w:p>
     <w:p>
@@ -2860,7 +2502,7 @@
             <w:rStyle w:val="PageNumber"/>
             <w:noProof/>
           </w:rPr>
-          <w:t>VII</w:t>
+          <w:t>VI</w:t>
         </w:r>
         <w:r>
           <w:rPr>
@@ -7594,7 +7236,7 @@
 </file>
 
 <file path=customXml/itemProps1.xml><?xml version="1.0" encoding="utf-8"?>
-<ds:datastoreItem xmlns:ds="http://schemas.openxmlformats.org/officeDocument/2006/customXml" ds:itemID="{E25BBA0D-E626-4B15-A844-DDD464057E10}">
+<ds:datastoreItem xmlns:ds="http://schemas.openxmlformats.org/officeDocument/2006/customXml" ds:itemID="{044F38C2-F5E5-4AD7-B5BC-0B8083084308}">
   <ds:schemaRefs>
     <ds:schemaRef ds:uri="http://schemas.openxmlformats.org/officeDocument/2006/bibliography"/>
   </ds:schemaRefs>

</xml_diff>